<commit_message>
feat: Add progress #23 'Interview Preparation'
</commit_message>
<xml_diff>
--- a/personal_statements/NiceJob/letter.docx
+++ b/personal_statements/NiceJob/letter.docx
@@ -10,19 +10,85 @@
     <w:p/>
     <w:p>
       <w:r>
-        <w:t>Thank you for reaching out to me.</w:t>
+        <w:t>Thank you</w:t>
+      </w:r>
+      <w:r>
+        <w:t xml:space="preserve"> so much</w:t>
+      </w:r>
+      <w:r>
+        <w:t xml:space="preserve"> for reaching out to me.</w:t>
       </w:r>
     </w:p>
     <w:p/>
     <w:p>
       <w:r>
-        <w:t>Not only I have 16 minutes.</w:t>
+        <w:t>I have completed booking the form to further explore the product with you.</w:t>
       </w:r>
     </w:p>
     <w:p/>
     <w:p>
       <w:r>
-        <w:t xml:space="preserve">Would you also like to speak with Christian Hamm, James Faulkner and Jake at SiteMax Systems? They are always  </w:t>
+        <w:t>Would you also like to speak with Christian Hamm, James Faulkner and Jake</w:t>
+      </w:r>
+      <w:r>
+        <w:t xml:space="preserve"> </w:t>
+      </w:r>
+      <w:proofErr w:type="spellStart"/>
+      <w:r>
+        <w:t>Downie</w:t>
+      </w:r>
+      <w:proofErr w:type="spellEnd"/>
+      <w:r>
+        <w:t xml:space="preserve"> at </w:t>
+      </w:r>
+      <w:proofErr w:type="spellStart"/>
+      <w:r>
+        <w:t>SiteMax</w:t>
+      </w:r>
+      <w:proofErr w:type="spellEnd"/>
+      <w:r>
+        <w:t xml:space="preserve"> Systems? They are</w:t>
+      </w:r>
+      <w:r>
+        <w:t xml:space="preserve"> amazing people, and they</w:t>
+      </w:r>
+      <w:r>
+        <w:t xml:space="preserve"> always</w:t>
+      </w:r>
+      <w:r>
+        <w:t xml:space="preserve"> looking to improve their sales and help the company grow, and </w:t>
+      </w:r>
+      <w:r>
+        <w:t xml:space="preserve">during COVID-19 </w:t>
+      </w:r>
+      <w:r>
+        <w:t xml:space="preserve">a help like this </w:t>
+      </w:r>
+      <w:r>
+        <w:t>may</w:t>
+      </w:r>
+      <w:r>
+        <w:t xml:space="preserve"> be beneficial for the company.</w:t>
+      </w:r>
+      <w:r>
+        <w:t xml:space="preserve">  </w:t>
+      </w:r>
+    </w:p>
+    <w:p/>
+    <w:p/>
+    <w:p>
+      <w:r>
+        <w:t>Thank you,</w:t>
+      </w:r>
+    </w:p>
+    <w:p>
+      <w:proofErr w:type="spellStart"/>
+      <w:r>
+        <w:t>Hyungmo</w:t>
+      </w:r>
+      <w:proofErr w:type="spellEnd"/>
+      <w:r>
+        <w:t xml:space="preserve"> Gu</w:t>
       </w:r>
     </w:p>
     <w:sectPr>

</xml_diff>

<commit_message>
feat: Add progress #24 'Interview Preparation'
</commit_message>
<xml_diff>
--- a/personal_statements/NiceJob/letter.docx
+++ b/personal_statements/NiceJob/letter.docx
@@ -28,53 +28,9 @@
     <w:p/>
     <w:p>
       <w:r>
-        <w:t>Would you also like to speak with Christian Hamm, James Faulkner and Jake</w:t>
-      </w:r>
-      <w:r>
-        <w:t xml:space="preserve"> </w:t>
-      </w:r>
-      <w:proofErr w:type="spellStart"/>
-      <w:r>
-        <w:t>Downie</w:t>
-      </w:r>
-      <w:proofErr w:type="spellEnd"/>
-      <w:r>
-        <w:t xml:space="preserve"> at </w:t>
-      </w:r>
-      <w:proofErr w:type="spellStart"/>
-      <w:r>
-        <w:t>SiteMax</w:t>
-      </w:r>
-      <w:proofErr w:type="spellEnd"/>
-      <w:r>
-        <w:t xml:space="preserve"> Systems? They are</w:t>
-      </w:r>
-      <w:r>
-        <w:t xml:space="preserve"> amazing people, and they</w:t>
-      </w:r>
-      <w:r>
-        <w:t xml:space="preserve"> always</w:t>
-      </w:r>
-      <w:r>
-        <w:t xml:space="preserve"> looking to improve their sales and help the company grow, and </w:t>
-      </w:r>
-      <w:r>
-        <w:t xml:space="preserve">during COVID-19 </w:t>
-      </w:r>
-      <w:r>
-        <w:t xml:space="preserve">a help like this </w:t>
-      </w:r>
-      <w:r>
-        <w:t>may</w:t>
-      </w:r>
-      <w:r>
-        <w:t xml:space="preserve"> be beneficial for the company.</w:t>
-      </w:r>
-      <w:r>
-        <w:t xml:space="preserve">  </w:t>
+        <w:t>I hope to speak with you soon.</w:t>
       </w:r>
     </w:p>
-    <w:p/>
     <w:p/>
     <w:p>
       <w:r>
@@ -91,6 +47,7 @@
         <w:t xml:space="preserve"> Gu</w:t>
       </w:r>
     </w:p>
+    <w:p/>
     <w:sectPr>
       <w:pgSz w:w="12240" w:h="15840"/>
       <w:pgMar w:top="1440" w:right="1440" w:bottom="1440" w:left="1440" w:header="708" w:footer="708" w:gutter="0"/>

</xml_diff>

<commit_message>
feat: Add progress #28 'Interview Preparation'
</commit_message>
<xml_diff>
--- a/personal_statements/NiceJob/letter.docx
+++ b/personal_statements/NiceJob/letter.docx
@@ -38,13 +38,85 @@
       </w:r>
     </w:p>
     <w:p>
-      <w:proofErr w:type="spellStart"/>
-      <w:r>
-        <w:t>Hyungmo</w:t>
-      </w:r>
-      <w:proofErr w:type="spellEnd"/>
-      <w:r>
-        <w:t xml:space="preserve"> Gu</w:t>
+      <w:r>
+        <w:t>Hyungmo Gu</w:t>
+      </w:r>
+    </w:p>
+    <w:p/>
+    <w:p/>
+    <w:p>
+      <w:pPr>
+        <w:pBdr>
+          <w:bottom w:val="single" w:sz="6" w:space="1" w:color="auto"/>
+        </w:pBdr>
+      </w:pPr>
+    </w:p>
+    <w:p/>
+    <w:p/>
+    <w:p>
+      <w:r>
+        <w:t>Hello Shona,</w:t>
+      </w:r>
+    </w:p>
+    <w:p/>
+    <w:p>
+      <w:r>
+        <w:t xml:space="preserve">My name is Hyungmo Gu, and I am a front-end </w:t>
+      </w:r>
+      <w:r>
+        <w:t>engineer with 2 years of industry experience.</w:t>
+      </w:r>
+      <w:r>
+        <w:t xml:space="preserve"> </w:t>
+      </w:r>
+    </w:p>
+    <w:p/>
+    <w:p>
+      <w:r>
+        <w:t xml:space="preserve">Josh has kindly referred to you regarding this </w:t>
+      </w:r>
+      <w:r>
+        <w:t>role.</w:t>
+      </w:r>
+    </w:p>
+    <w:p/>
+    <w:p>
+      <w:r>
+        <w:t xml:space="preserve">I am capable of creating responsive and pixel perfect templates, and turn those into front-end applications using tools including </w:t>
+      </w:r>
+    </w:p>
+    <w:p/>
+    <w:p>
+      <w:r>
+        <w:t xml:space="preserve">In addition </w:t>
+      </w:r>
+    </w:p>
+    <w:p/>
+    <w:p>
+      <w:r>
+        <w:t>Thank you so much for your consideration of this email.</w:t>
+      </w:r>
+    </w:p>
+    <w:p/>
+    <w:p>
+      <w:r>
+        <w:t>I hope I can chat with you to further discuss about this role, and how I can be of help to</w:t>
+      </w:r>
+    </w:p>
+    <w:p>
+      <w:r>
+        <w:t>I hope to hear from you.</w:t>
+      </w:r>
+    </w:p>
+    <w:p/>
+    <w:p>
+      <w:r>
+        <w:t>Sincerely,</w:t>
+      </w:r>
+    </w:p>
+    <w:p>
+      <w:r>
+        <w:t>Hyungmo Gu</w:t>
       </w:r>
     </w:p>
     <w:p/>

</xml_diff>

<commit_message>
feat: Add progress #29 'Interview Preparation'
</commit_message>
<xml_diff>
--- a/personal_statements/NiceJob/letter.docx
+++ b/personal_statements/NiceJob/letter.docx
@@ -55,7 +55,19 @@
     <w:p/>
     <w:p>
       <w:r>
-        <w:t>Hello Shona,</w:t>
+        <w:t>Hello Shon</w:t>
+      </w:r>
+      <w:r>
+        <w:t>n</w:t>
+      </w:r>
+      <w:r>
+        <w:t>a</w:t>
+      </w:r>
+      <w:r>
+        <w:t>h</w:t>
+      </w:r>
+      <w:r>
+        <w:t>,</w:t>
       </w:r>
     </w:p>
     <w:p/>
@@ -64,7 +76,10 @@
         <w:t xml:space="preserve">My name is Hyungmo Gu, and I am a front-end </w:t>
       </w:r>
       <w:r>
-        <w:t>engineer with 2 years of industry experience.</w:t>
+        <w:t>developer</w:t>
+      </w:r>
+      <w:r>
+        <w:t xml:space="preserve"> with 2 years of industry experience.</w:t>
       </w:r>
       <w:r>
         <w:t xml:space="preserve"> </w:t>
@@ -82,13 +97,179 @@
     <w:p/>
     <w:p>
       <w:r>
-        <w:t xml:space="preserve">I am capable of creating responsive and pixel perfect templates, and turn those into front-end applications using tools including </w:t>
-      </w:r>
-    </w:p>
-    <w:p/>
-    <w:p>
-      <w:r>
-        <w:t xml:space="preserve">In addition </w:t>
+        <w:t>I am capable of creating responsive and pixel perfect templates, and turn those into front-end applications using tools including</w:t>
+      </w:r>
+      <w:r>
+        <w:t xml:space="preserve"> ReactJS, SAS</w:t>
+      </w:r>
+      <w:r>
+        <w:t>S, ES6 JavaScript</w:t>
+      </w:r>
+      <w:r>
+        <w:t xml:space="preserve"> and HTML</w:t>
+      </w:r>
+      <w:r>
+        <w:t>6</w:t>
+      </w:r>
+      <w:r>
+        <w:t>.</w:t>
+      </w:r>
+      <w:r>
+        <w:t xml:space="preserve"> </w:t>
+      </w:r>
+    </w:p>
+    <w:p/>
+    <w:p>
+      <w:r>
+        <w:t xml:space="preserve">In </w:t>
+      </w:r>
+      <w:r>
+        <w:t>addition,</w:t>
+      </w:r>
+      <w:r>
+        <w:t xml:space="preserve"> </w:t>
+      </w:r>
+      <w:r>
+        <w:t>I bring to</w:t>
+      </w:r>
+      <w:r>
+        <w:t xml:space="preserve"> table</w:t>
+      </w:r>
+    </w:p>
+    <w:p/>
+    <w:p>
+      <w:pPr>
+        <w:numPr>
+          <w:ilvl w:val="0"/>
+          <w:numId w:val="1"/>
+        </w:numPr>
+        <w:textAlignment w:val="baseline"/>
+        <w:rPr>
+          <w:rFonts w:ascii="Times New Roman" w:eastAsia="Times New Roman" w:hAnsi="Times New Roman" w:cs="Times New Roman"/>
+          <w:color w:val="000000"/>
+          <w:sz w:val="20"/>
+          <w:szCs w:val="20"/>
+        </w:rPr>
+      </w:pPr>
+      <w:r>
+        <w:rPr>
+          <w:rFonts w:ascii="Arial" w:eastAsia="Times New Roman" w:hAnsi="Arial" w:cs="Arial"/>
+          <w:color w:val="000000"/>
+          <w:sz w:val="20"/>
+          <w:szCs w:val="20"/>
+        </w:rPr>
+        <w:t>Analytical skills gained through Bachelor’s degree in physics</w:t>
+      </w:r>
+    </w:p>
+    <w:p>
+      <w:pPr>
+        <w:numPr>
+          <w:ilvl w:val="0"/>
+          <w:numId w:val="2"/>
+        </w:numPr>
+        <w:textAlignment w:val="baseline"/>
+        <w:rPr>
+          <w:rFonts w:ascii="Times New Roman" w:eastAsia="Times New Roman" w:hAnsi="Times New Roman" w:cs="Times New Roman"/>
+          <w:color w:val="000000"/>
+          <w:sz w:val="20"/>
+          <w:szCs w:val="20"/>
+        </w:rPr>
+      </w:pPr>
+      <w:r>
+        <w:rPr>
+          <w:rFonts w:ascii="Arial" w:eastAsia="Times New Roman" w:hAnsi="Arial" w:cs="Arial"/>
+          <w:color w:val="000000"/>
+          <w:sz w:val="20"/>
+          <w:szCs w:val="20"/>
+        </w:rPr>
+        <w:t>Passion for web development, and commitment to keep up with the latest technologies</w:t>
+      </w:r>
+    </w:p>
+    <w:p>
+      <w:pPr>
+        <w:numPr>
+          <w:ilvl w:val="0"/>
+          <w:numId w:val="2"/>
+        </w:numPr>
+        <w:textAlignment w:val="baseline"/>
+        <w:rPr>
+          <w:rFonts w:ascii="Times New Roman" w:eastAsia="Times New Roman" w:hAnsi="Times New Roman" w:cs="Times New Roman"/>
+          <w:color w:val="000000"/>
+          <w:sz w:val="20"/>
+          <w:szCs w:val="20"/>
+        </w:rPr>
+      </w:pPr>
+      <w:r>
+        <w:rPr>
+          <w:rFonts w:ascii="Arial" w:eastAsia="Times New Roman" w:hAnsi="Arial" w:cs="Arial"/>
+          <w:color w:val="000000"/>
+          <w:sz w:val="20"/>
+          <w:szCs w:val="20"/>
+        </w:rPr>
+        <w:t>Legal authorization to work in Canada</w:t>
+      </w:r>
+    </w:p>
+    <w:p/>
+    <w:p>
+      <w:pPr>
+        <w:rPr>
+          <w:rFonts w:ascii="Times New Roman" w:eastAsia="Times New Roman" w:hAnsi="Times New Roman" w:cs="Times New Roman"/>
+          <w:sz w:val="20"/>
+          <w:szCs w:val="20"/>
+        </w:rPr>
+      </w:pPr>
+      <w:r>
+        <w:rPr>
+          <w:rFonts w:ascii="Arial" w:eastAsia="Times New Roman" w:hAnsi="Arial" w:cs="Arial"/>
+          <w:color w:val="000000"/>
+          <w:sz w:val="20"/>
+          <w:szCs w:val="20"/>
+        </w:rPr>
+        <w:t xml:space="preserve">My proudest example is Simple Publish. It uses ReactJS, Typescript and SASS to create component-based pixel perfect clone of GitHub’s create new repository page. The project is available online, and it can be viewed here: </w:t>
+      </w:r>
+      <w:hyperlink r:id="rId5" w:history="1">
+        <w:r>
+          <w:rPr>
+            <w:rFonts w:ascii="Arial" w:eastAsia="Times New Roman" w:hAnsi="Arial" w:cs="Arial"/>
+            <w:color w:val="0000FF"/>
+            <w:sz w:val="20"/>
+            <w:szCs w:val="20"/>
+            <w:u w:val="single"/>
+          </w:rPr>
+          <w:t>https://github.com/hyungmogu/simple-publish</w:t>
+        </w:r>
+      </w:hyperlink>
+      <w:r>
+        <w:rPr>
+          <w:rFonts w:ascii="Arial" w:eastAsia="Times New Roman" w:hAnsi="Arial" w:cs="Arial"/>
+          <w:color w:val="000000"/>
+          <w:sz w:val="20"/>
+          <w:szCs w:val="20"/>
+        </w:rPr>
+        <w:t>.</w:t>
+      </w:r>
+    </w:p>
+    <w:p>
+      <w:pPr>
+        <w:rPr>
+          <w:rFonts w:ascii="Times New Roman" w:eastAsia="Times New Roman" w:hAnsi="Times New Roman" w:cs="Times New Roman"/>
+          <w:sz w:val="20"/>
+          <w:szCs w:val="20"/>
+        </w:rPr>
+      </w:pPr>
+      <w:r>
+        <w:rPr>
+          <w:rFonts w:ascii="Arial" w:eastAsia="Times New Roman" w:hAnsi="Arial" w:cs="Arial"/>
+          <w:color w:val="000000"/>
+          <w:sz w:val="20"/>
+          <w:szCs w:val="20"/>
+        </w:rPr>
+        <w:t> </w:t>
+      </w:r>
+    </w:p>
+    <w:p>
+      <w:r>
+        <w:t>Just like what Conner said, I want to work at NiceJob with feeling that when I wake up in the morning or leave work, I know that the work I’ve done helped people’s lives.</w:t>
       </w:r>
     </w:p>
     <w:p/>
@@ -96,13 +277,35 @@
       <w:r>
         <w:t>Thank you so much for your consideration of this email.</w:t>
       </w:r>
-    </w:p>
-    <w:p/>
-    <w:p>
-      <w:r>
-        <w:t>I hope I can chat with you to further discuss about this role, and how I can be of help to</w:t>
-      </w:r>
-    </w:p>
+      <w:r>
+        <w:t xml:space="preserve"> </w:t>
+      </w:r>
+      <w:r>
+        <w:t>I hope I can chat with you to further discuss about</w:t>
+      </w:r>
+      <w:r>
+        <w:t xml:space="preserve"> my energy and dedication for</w:t>
+      </w:r>
+      <w:r>
+        <w:t xml:space="preserve"> this role, and </w:t>
+      </w:r>
+      <w:r>
+        <w:t xml:space="preserve">with your opportunity I will prove that </w:t>
+      </w:r>
+      <w:r>
+        <w:rPr>
+          <w:rFonts w:ascii="Arial" w:eastAsia="Times New Roman" w:hAnsi="Arial" w:cs="Arial"/>
+          <w:color w:val="000000"/>
+          <w:sz w:val="20"/>
+          <w:szCs w:val="20"/>
+        </w:rPr>
+        <w:t>I am the best employee the company could hire</w:t>
+      </w:r>
+      <w:r>
+        <w:t>.</w:t>
+      </w:r>
+    </w:p>
+    <w:p/>
     <w:p>
       <w:r>
         <w:t>I hope to hear from you.</w:t>
@@ -128,6 +331,315 @@
     </w:sectPr>
   </w:body>
 </w:document>
+</file>
+
+<file path=word/numbering.xml><?xml version="1.0" encoding="utf-8"?>
+<w:numbering xmlns:wpc="http://schemas.microsoft.com/office/word/2010/wordprocessingCanvas" xmlns:cx="http://schemas.microsoft.com/office/drawing/2014/chartex" xmlns:cx1="http://schemas.microsoft.com/office/drawing/2015/9/8/chartex" xmlns:cx2="http://schemas.microsoft.com/office/drawing/2015/10/21/chartex" xmlns:cx3="http://schemas.microsoft.com/office/drawing/2016/5/9/chartex" xmlns:cx4="http://schemas.microsoft.com/office/drawing/2016/5/10/chartex" xmlns:cx5="http://schemas.microsoft.com/office/drawing/2016/5/11/chartex" xmlns:cx6="http://schemas.microsoft.com/office/drawing/2016/5/12/chartex" xmlns:cx7="http://schemas.microsoft.com/office/drawing/2016/5/13/chartex" xmlns:cx8="http://schemas.microsoft.com/office/drawing/2016/5/14/chartex" xmlns:mc="http://schemas.openxmlformats.org/markup-compatibility/2006" xmlns:aink="http://schemas.microsoft.com/office/drawing/2016/ink" xmlns:am3d="http://schemas.microsoft.com/office/drawing/2017/model3d" xmlns:o="urn:schemas-microsoft-com:office:office" xmlns:r="http://schemas.openxmlformats.org/officeDocument/2006/relationships" xmlns:m="http://schemas.openxmlformats.org/officeDocument/2006/math" xmlns:v="urn:schemas-microsoft-com:vml" xmlns:wp14="http://schemas.microsoft.com/office/word/2010/wordprocessingDrawing" xmlns:wp="http://schemas.openxmlformats.org/drawingml/2006/wordprocessingDrawing" xmlns:w10="urn:schemas-microsoft-com:office:word" xmlns:w="http://schemas.openxmlformats.org/wordprocessingml/2006/main" xmlns:w14="http://schemas.microsoft.com/office/word/2010/wordml" xmlns:w15="http://schemas.microsoft.com/office/word/2012/wordml" xmlns:w16cex="http://schemas.microsoft.com/office/word/2018/wordml/cex" xmlns:w16cid="http://schemas.microsoft.com/office/word/2016/wordml/cid" xmlns:w16="http://schemas.microsoft.com/office/word/2018/wordml" xmlns:w16se="http://schemas.microsoft.com/office/word/2015/wordml/symex" xmlns:wpg="http://schemas.microsoft.com/office/word/2010/wordprocessingGroup" xmlns:wpi="http://schemas.microsoft.com/office/word/2010/wordprocessingInk" xmlns:wne="http://schemas.microsoft.com/office/word/2006/wordml" xmlns:wps="http://schemas.microsoft.com/office/word/2010/wordprocessingShape" mc:Ignorable="w14 w15 w16se w16cid w16 w16cex wp14">
+  <w:abstractNum w:abstractNumId="0" w15:restartNumberingAfterBreak="0">
+    <w:nsid w:val="375572BF"/>
+    <w:multiLevelType w:val="multilevel"/>
+    <w:tmpl w:val="D908C542"/>
+    <w:lvl w:ilvl="0">
+      <w:start w:val="1"/>
+      <w:numFmt w:val="bullet"/>
+      <w:lvlText w:val=""/>
+      <w:lvlJc w:val="left"/>
+      <w:pPr>
+        <w:tabs>
+          <w:tab w:val="num" w:pos="720"/>
+        </w:tabs>
+        <w:ind w:left="720" w:hanging="360"/>
+      </w:pPr>
+      <w:rPr>
+        <w:rFonts w:ascii="Symbol" w:hAnsi="Symbol" w:hint="default"/>
+        <w:sz w:val="20"/>
+      </w:rPr>
+    </w:lvl>
+    <w:lvl w:ilvl="1" w:tentative="1">
+      <w:start w:val="1"/>
+      <w:numFmt w:val="bullet"/>
+      <w:lvlText w:val=""/>
+      <w:lvlJc w:val="left"/>
+      <w:pPr>
+        <w:tabs>
+          <w:tab w:val="num" w:pos="1440"/>
+        </w:tabs>
+        <w:ind w:left="1440" w:hanging="360"/>
+      </w:pPr>
+      <w:rPr>
+        <w:rFonts w:ascii="Symbol" w:hAnsi="Symbol" w:hint="default"/>
+        <w:sz w:val="20"/>
+      </w:rPr>
+    </w:lvl>
+    <w:lvl w:ilvl="2" w:tentative="1">
+      <w:start w:val="1"/>
+      <w:numFmt w:val="bullet"/>
+      <w:lvlText w:val=""/>
+      <w:lvlJc w:val="left"/>
+      <w:pPr>
+        <w:tabs>
+          <w:tab w:val="num" w:pos="2160"/>
+        </w:tabs>
+        <w:ind w:left="2160" w:hanging="360"/>
+      </w:pPr>
+      <w:rPr>
+        <w:rFonts w:ascii="Symbol" w:hAnsi="Symbol" w:hint="default"/>
+        <w:sz w:val="20"/>
+      </w:rPr>
+    </w:lvl>
+    <w:lvl w:ilvl="3" w:tentative="1">
+      <w:start w:val="1"/>
+      <w:numFmt w:val="bullet"/>
+      <w:lvlText w:val=""/>
+      <w:lvlJc w:val="left"/>
+      <w:pPr>
+        <w:tabs>
+          <w:tab w:val="num" w:pos="2880"/>
+        </w:tabs>
+        <w:ind w:left="2880" w:hanging="360"/>
+      </w:pPr>
+      <w:rPr>
+        <w:rFonts w:ascii="Symbol" w:hAnsi="Symbol" w:hint="default"/>
+        <w:sz w:val="20"/>
+      </w:rPr>
+    </w:lvl>
+    <w:lvl w:ilvl="4" w:tentative="1">
+      <w:start w:val="1"/>
+      <w:numFmt w:val="bullet"/>
+      <w:lvlText w:val=""/>
+      <w:lvlJc w:val="left"/>
+      <w:pPr>
+        <w:tabs>
+          <w:tab w:val="num" w:pos="3600"/>
+        </w:tabs>
+        <w:ind w:left="3600" w:hanging="360"/>
+      </w:pPr>
+      <w:rPr>
+        <w:rFonts w:ascii="Symbol" w:hAnsi="Symbol" w:hint="default"/>
+        <w:sz w:val="20"/>
+      </w:rPr>
+    </w:lvl>
+    <w:lvl w:ilvl="5" w:tentative="1">
+      <w:start w:val="1"/>
+      <w:numFmt w:val="bullet"/>
+      <w:lvlText w:val=""/>
+      <w:lvlJc w:val="left"/>
+      <w:pPr>
+        <w:tabs>
+          <w:tab w:val="num" w:pos="4320"/>
+        </w:tabs>
+        <w:ind w:left="4320" w:hanging="360"/>
+      </w:pPr>
+      <w:rPr>
+        <w:rFonts w:ascii="Symbol" w:hAnsi="Symbol" w:hint="default"/>
+        <w:sz w:val="20"/>
+      </w:rPr>
+    </w:lvl>
+    <w:lvl w:ilvl="6" w:tentative="1">
+      <w:start w:val="1"/>
+      <w:numFmt w:val="bullet"/>
+      <w:lvlText w:val=""/>
+      <w:lvlJc w:val="left"/>
+      <w:pPr>
+        <w:tabs>
+          <w:tab w:val="num" w:pos="5040"/>
+        </w:tabs>
+        <w:ind w:left="5040" w:hanging="360"/>
+      </w:pPr>
+      <w:rPr>
+        <w:rFonts w:ascii="Symbol" w:hAnsi="Symbol" w:hint="default"/>
+        <w:sz w:val="20"/>
+      </w:rPr>
+    </w:lvl>
+    <w:lvl w:ilvl="7" w:tentative="1">
+      <w:start w:val="1"/>
+      <w:numFmt w:val="bullet"/>
+      <w:lvlText w:val=""/>
+      <w:lvlJc w:val="left"/>
+      <w:pPr>
+        <w:tabs>
+          <w:tab w:val="num" w:pos="5760"/>
+        </w:tabs>
+        <w:ind w:left="5760" w:hanging="360"/>
+      </w:pPr>
+      <w:rPr>
+        <w:rFonts w:ascii="Symbol" w:hAnsi="Symbol" w:hint="default"/>
+        <w:sz w:val="20"/>
+      </w:rPr>
+    </w:lvl>
+    <w:lvl w:ilvl="8" w:tentative="1">
+      <w:start w:val="1"/>
+      <w:numFmt w:val="bullet"/>
+      <w:lvlText w:val=""/>
+      <w:lvlJc w:val="left"/>
+      <w:pPr>
+        <w:tabs>
+          <w:tab w:val="num" w:pos="6480"/>
+        </w:tabs>
+        <w:ind w:left="6480" w:hanging="360"/>
+      </w:pPr>
+      <w:rPr>
+        <w:rFonts w:ascii="Symbol" w:hAnsi="Symbol" w:hint="default"/>
+        <w:sz w:val="20"/>
+      </w:rPr>
+    </w:lvl>
+  </w:abstractNum>
+  <w:abstractNum w:abstractNumId="1" w15:restartNumberingAfterBreak="0">
+    <w:nsid w:val="4E850A62"/>
+    <w:multiLevelType w:val="multilevel"/>
+    <w:tmpl w:val="FF0E805A"/>
+    <w:lvl w:ilvl="0">
+      <w:start w:val="1"/>
+      <w:numFmt w:val="bullet"/>
+      <w:lvlText w:val=""/>
+      <w:lvlJc w:val="left"/>
+      <w:pPr>
+        <w:tabs>
+          <w:tab w:val="num" w:pos="720"/>
+        </w:tabs>
+        <w:ind w:left="720" w:hanging="360"/>
+      </w:pPr>
+      <w:rPr>
+        <w:rFonts w:ascii="Symbol" w:hAnsi="Symbol" w:hint="default"/>
+        <w:sz w:val="20"/>
+      </w:rPr>
+    </w:lvl>
+    <w:lvl w:ilvl="1" w:tentative="1">
+      <w:start w:val="1"/>
+      <w:numFmt w:val="bullet"/>
+      <w:lvlText w:val=""/>
+      <w:lvlJc w:val="left"/>
+      <w:pPr>
+        <w:tabs>
+          <w:tab w:val="num" w:pos="1440"/>
+        </w:tabs>
+        <w:ind w:left="1440" w:hanging="360"/>
+      </w:pPr>
+      <w:rPr>
+        <w:rFonts w:ascii="Symbol" w:hAnsi="Symbol" w:hint="default"/>
+        <w:sz w:val="20"/>
+      </w:rPr>
+    </w:lvl>
+    <w:lvl w:ilvl="2" w:tentative="1">
+      <w:start w:val="1"/>
+      <w:numFmt w:val="bullet"/>
+      <w:lvlText w:val=""/>
+      <w:lvlJc w:val="left"/>
+      <w:pPr>
+        <w:tabs>
+          <w:tab w:val="num" w:pos="2160"/>
+        </w:tabs>
+        <w:ind w:left="2160" w:hanging="360"/>
+      </w:pPr>
+      <w:rPr>
+        <w:rFonts w:ascii="Symbol" w:hAnsi="Symbol" w:hint="default"/>
+        <w:sz w:val="20"/>
+      </w:rPr>
+    </w:lvl>
+    <w:lvl w:ilvl="3" w:tentative="1">
+      <w:start w:val="1"/>
+      <w:numFmt w:val="bullet"/>
+      <w:lvlText w:val=""/>
+      <w:lvlJc w:val="left"/>
+      <w:pPr>
+        <w:tabs>
+          <w:tab w:val="num" w:pos="2880"/>
+        </w:tabs>
+        <w:ind w:left="2880" w:hanging="360"/>
+      </w:pPr>
+      <w:rPr>
+        <w:rFonts w:ascii="Symbol" w:hAnsi="Symbol" w:hint="default"/>
+        <w:sz w:val="20"/>
+      </w:rPr>
+    </w:lvl>
+    <w:lvl w:ilvl="4" w:tentative="1">
+      <w:start w:val="1"/>
+      <w:numFmt w:val="bullet"/>
+      <w:lvlText w:val=""/>
+      <w:lvlJc w:val="left"/>
+      <w:pPr>
+        <w:tabs>
+          <w:tab w:val="num" w:pos="3600"/>
+        </w:tabs>
+        <w:ind w:left="3600" w:hanging="360"/>
+      </w:pPr>
+      <w:rPr>
+        <w:rFonts w:ascii="Symbol" w:hAnsi="Symbol" w:hint="default"/>
+        <w:sz w:val="20"/>
+      </w:rPr>
+    </w:lvl>
+    <w:lvl w:ilvl="5" w:tentative="1">
+      <w:start w:val="1"/>
+      <w:numFmt w:val="bullet"/>
+      <w:lvlText w:val=""/>
+      <w:lvlJc w:val="left"/>
+      <w:pPr>
+        <w:tabs>
+          <w:tab w:val="num" w:pos="4320"/>
+        </w:tabs>
+        <w:ind w:left="4320" w:hanging="360"/>
+      </w:pPr>
+      <w:rPr>
+        <w:rFonts w:ascii="Symbol" w:hAnsi="Symbol" w:hint="default"/>
+        <w:sz w:val="20"/>
+      </w:rPr>
+    </w:lvl>
+    <w:lvl w:ilvl="6" w:tentative="1">
+      <w:start w:val="1"/>
+      <w:numFmt w:val="bullet"/>
+      <w:lvlText w:val=""/>
+      <w:lvlJc w:val="left"/>
+      <w:pPr>
+        <w:tabs>
+          <w:tab w:val="num" w:pos="5040"/>
+        </w:tabs>
+        <w:ind w:left="5040" w:hanging="360"/>
+      </w:pPr>
+      <w:rPr>
+        <w:rFonts w:ascii="Symbol" w:hAnsi="Symbol" w:hint="default"/>
+        <w:sz w:val="20"/>
+      </w:rPr>
+    </w:lvl>
+    <w:lvl w:ilvl="7" w:tentative="1">
+      <w:start w:val="1"/>
+      <w:numFmt w:val="bullet"/>
+      <w:lvlText w:val=""/>
+      <w:lvlJc w:val="left"/>
+      <w:pPr>
+        <w:tabs>
+          <w:tab w:val="num" w:pos="5760"/>
+        </w:tabs>
+        <w:ind w:left="5760" w:hanging="360"/>
+      </w:pPr>
+      <w:rPr>
+        <w:rFonts w:ascii="Symbol" w:hAnsi="Symbol" w:hint="default"/>
+        <w:sz w:val="20"/>
+      </w:rPr>
+    </w:lvl>
+    <w:lvl w:ilvl="8" w:tentative="1">
+      <w:start w:val="1"/>
+      <w:numFmt w:val="bullet"/>
+      <w:lvlText w:val=""/>
+      <w:lvlJc w:val="left"/>
+      <w:pPr>
+        <w:tabs>
+          <w:tab w:val="num" w:pos="6480"/>
+        </w:tabs>
+        <w:ind w:left="6480" w:hanging="360"/>
+      </w:pPr>
+      <w:rPr>
+        <w:rFonts w:ascii="Symbol" w:hAnsi="Symbol" w:hint="default"/>
+        <w:sz w:val="20"/>
+      </w:rPr>
+    </w:lvl>
+  </w:abstractNum>
+  <w:num w:numId="1">
+    <w:abstractNumId w:val="1"/>
+  </w:num>
+  <w:num w:numId="2">
+    <w:abstractNumId w:val="0"/>
+  </w:num>
+</w:numbering>
 </file>
 
 <file path=word/styles.xml><?xml version="1.0" encoding="utf-8"?>

</xml_diff>

<commit_message>
feat: Add progress #30 'Interview Preparation'
</commit_message>
<xml_diff>
--- a/personal_statements/NiceJob/letter.docx
+++ b/personal_statements/NiceJob/letter.docx
@@ -54,109 +54,151 @@
     <w:p/>
     <w:p/>
     <w:p>
-      <w:r>
-        <w:t>Hello Shon</w:t>
-      </w:r>
-      <w:r>
-        <w:t>n</w:t>
-      </w:r>
-      <w:r>
-        <w:t>a</w:t>
-      </w:r>
-      <w:r>
-        <w:t>h</w:t>
-      </w:r>
-      <w:r>
-        <w:t>,</w:t>
-      </w:r>
-    </w:p>
-    <w:p/>
-    <w:p>
-      <w:r>
-        <w:t xml:space="preserve">My name is Hyungmo Gu, and I am a front-end </w:t>
-      </w:r>
-      <w:r>
-        <w:t>developer</w:t>
-      </w:r>
-      <w:r>
-        <w:t xml:space="preserve"> with 2 years of industry experience.</w:t>
-      </w:r>
-      <w:r>
-        <w:t xml:space="preserve"> </w:t>
-      </w:r>
-    </w:p>
-    <w:p/>
-    <w:p>
-      <w:r>
-        <w:t xml:space="preserve">Josh has kindly referred to you regarding this </w:t>
-      </w:r>
-      <w:r>
-        <w:t>role.</w:t>
-      </w:r>
-    </w:p>
-    <w:p/>
-    <w:p>
-      <w:r>
-        <w:t>I am capable of creating responsive and pixel perfect templates, and turn those into front-end applications using tools including</w:t>
-      </w:r>
-      <w:r>
-        <w:t xml:space="preserve"> ReactJS, SAS</w:t>
-      </w:r>
-      <w:r>
-        <w:t>S, ES6 JavaScript</w:t>
-      </w:r>
-      <w:r>
-        <w:t xml:space="preserve"> and HTML</w:t>
-      </w:r>
-      <w:r>
-        <w:t>6</w:t>
-      </w:r>
-      <w:r>
-        <w:t>.</w:t>
-      </w:r>
-      <w:r>
-        <w:t xml:space="preserve"> </w:t>
-      </w:r>
-    </w:p>
-    <w:p/>
-    <w:p>
-      <w:r>
-        <w:t xml:space="preserve">In </w:t>
-      </w:r>
-      <w:r>
-        <w:t>addition,</w:t>
-      </w:r>
-      <w:r>
-        <w:t xml:space="preserve"> </w:t>
-      </w:r>
-      <w:r>
-        <w:t>I bring to</w:t>
-      </w:r>
-      <w:r>
-        <w:t xml:space="preserve"> table</w:t>
-      </w:r>
-    </w:p>
-    <w:p/>
+      <w:pPr>
+        <w:rPr>
+          <w:rFonts w:ascii="Times New Roman" w:eastAsia="Times New Roman" w:hAnsi="Times New Roman" w:cs="Times New Roman"/>
+        </w:rPr>
+      </w:pPr>
+      <w:r>
+        <w:rPr>
+          <w:rFonts w:ascii="Arial" w:eastAsia="Times New Roman" w:hAnsi="Arial" w:cs="Arial"/>
+        </w:rPr>
+        <w:t>Hello Shonnah,</w:t>
+      </w:r>
+    </w:p>
+    <w:p>
+      <w:pPr>
+        <w:rPr>
+          <w:rFonts w:ascii="Times New Roman" w:eastAsia="Times New Roman" w:hAnsi="Times New Roman" w:cs="Times New Roman"/>
+        </w:rPr>
+      </w:pPr>
+      <w:r>
+        <w:rPr>
+          <w:rFonts w:ascii="Arial" w:eastAsia="Times New Roman" w:hAnsi="Arial" w:cs="Arial"/>
+        </w:rPr>
+        <w:t> </w:t>
+      </w:r>
+    </w:p>
+    <w:p>
+      <w:pPr>
+        <w:rPr>
+          <w:rFonts w:ascii="Times New Roman" w:eastAsia="Times New Roman" w:hAnsi="Times New Roman" w:cs="Times New Roman"/>
+        </w:rPr>
+      </w:pPr>
+      <w:r>
+        <w:rPr>
+          <w:rFonts w:ascii="Arial" w:eastAsia="Times New Roman" w:hAnsi="Arial" w:cs="Arial"/>
+        </w:rPr>
+        <w:t xml:space="preserve">My name is Hyungmo Gu, and I am a front-end developer with 2 years of industry experience. </w:t>
+      </w:r>
+    </w:p>
+    <w:p>
+      <w:pPr>
+        <w:rPr>
+          <w:rFonts w:ascii="Times New Roman" w:eastAsia="Times New Roman" w:hAnsi="Times New Roman" w:cs="Times New Roman"/>
+        </w:rPr>
+      </w:pPr>
+      <w:r>
+        <w:rPr>
+          <w:rFonts w:ascii="Arial" w:eastAsia="Times New Roman" w:hAnsi="Arial" w:cs="Arial"/>
+        </w:rPr>
+        <w:t> </w:t>
+      </w:r>
+    </w:p>
+    <w:p>
+      <w:pPr>
+        <w:rPr>
+          <w:rFonts w:ascii="Times New Roman" w:eastAsia="Times New Roman" w:hAnsi="Times New Roman" w:cs="Times New Roman"/>
+        </w:rPr>
+      </w:pPr>
+      <w:r>
+        <w:rPr>
+          <w:rFonts w:ascii="Arial" w:eastAsia="Times New Roman" w:hAnsi="Arial" w:cs="Arial"/>
+        </w:rPr>
+        <w:t>Josh (he is amazing) has kindly referred to you regarding this role.</w:t>
+      </w:r>
+    </w:p>
+    <w:p>
+      <w:pPr>
+        <w:rPr>
+          <w:rFonts w:ascii="Times New Roman" w:eastAsia="Times New Roman" w:hAnsi="Times New Roman" w:cs="Times New Roman"/>
+        </w:rPr>
+      </w:pPr>
+      <w:r>
+        <w:rPr>
+          <w:rFonts w:ascii="Arial" w:eastAsia="Times New Roman" w:hAnsi="Arial" w:cs="Arial"/>
+        </w:rPr>
+        <w:t> </w:t>
+      </w:r>
+    </w:p>
+    <w:p>
+      <w:pPr>
+        <w:rPr>
+          <w:rFonts w:ascii="Times New Roman" w:eastAsia="Times New Roman" w:hAnsi="Times New Roman" w:cs="Times New Roman"/>
+        </w:rPr>
+      </w:pPr>
+      <w:r>
+        <w:rPr>
+          <w:rFonts w:ascii="Arial" w:eastAsia="Times New Roman" w:hAnsi="Arial" w:cs="Arial"/>
+        </w:rPr>
+        <w:t xml:space="preserve">I am capable of creating responsive and pixel perfect templates, and turn those into front-end applications using tools including ReactJS, SASS, ES6 JavaScript and HTML5. </w:t>
+      </w:r>
+    </w:p>
+    <w:p>
+      <w:pPr>
+        <w:rPr>
+          <w:rFonts w:ascii="Times New Roman" w:eastAsia="Times New Roman" w:hAnsi="Times New Roman" w:cs="Times New Roman"/>
+        </w:rPr>
+      </w:pPr>
+      <w:r>
+        <w:rPr>
+          <w:rFonts w:ascii="Arial" w:eastAsia="Times New Roman" w:hAnsi="Arial" w:cs="Arial"/>
+        </w:rPr>
+        <w:t> </w:t>
+      </w:r>
+    </w:p>
+    <w:p>
+      <w:pPr>
+        <w:rPr>
+          <w:rFonts w:ascii="Times New Roman" w:eastAsia="Times New Roman" w:hAnsi="Times New Roman" w:cs="Times New Roman"/>
+        </w:rPr>
+      </w:pPr>
+      <w:r>
+        <w:rPr>
+          <w:rFonts w:ascii="Arial" w:eastAsia="Times New Roman" w:hAnsi="Arial" w:cs="Arial"/>
+        </w:rPr>
+        <w:t>In addition, I bring to the table</w:t>
+      </w:r>
+    </w:p>
+    <w:p>
+      <w:pPr>
+        <w:rPr>
+          <w:rFonts w:ascii="Times New Roman" w:eastAsia="Times New Roman" w:hAnsi="Times New Roman" w:cs="Times New Roman"/>
+        </w:rPr>
+      </w:pPr>
+      <w:r>
+        <w:rPr>
+          <w:rFonts w:ascii="Arial" w:eastAsia="Times New Roman" w:hAnsi="Arial" w:cs="Arial"/>
+        </w:rPr>
+        <w:t> </w:t>
+      </w:r>
+    </w:p>
     <w:p>
       <w:pPr>
         <w:numPr>
           <w:ilvl w:val="0"/>
-          <w:numId w:val="1"/>
+          <w:numId w:val="3"/>
         </w:numPr>
         <w:textAlignment w:val="baseline"/>
         <w:rPr>
           <w:rFonts w:ascii="Times New Roman" w:eastAsia="Times New Roman" w:hAnsi="Times New Roman" w:cs="Times New Roman"/>
           <w:color w:val="000000"/>
-          <w:sz w:val="20"/>
-          <w:szCs w:val="20"/>
         </w:rPr>
       </w:pPr>
       <w:r>
         <w:rPr>
           <w:rFonts w:ascii="Arial" w:eastAsia="Times New Roman" w:hAnsi="Arial" w:cs="Arial"/>
           <w:color w:val="000000"/>
-          <w:sz w:val="20"/>
-          <w:szCs w:val="20"/>
         </w:rPr>
         <w:t>Analytical skills gained through Bachelor’s degree in physics</w:t>
       </w:r>
@@ -165,22 +207,18 @@
       <w:pPr>
         <w:numPr>
           <w:ilvl w:val="0"/>
-          <w:numId w:val="2"/>
+          <w:numId w:val="4"/>
         </w:numPr>
         <w:textAlignment w:val="baseline"/>
         <w:rPr>
           <w:rFonts w:ascii="Times New Roman" w:eastAsia="Times New Roman" w:hAnsi="Times New Roman" w:cs="Times New Roman"/>
           <w:color w:val="000000"/>
-          <w:sz w:val="20"/>
-          <w:szCs w:val="20"/>
         </w:rPr>
       </w:pPr>
       <w:r>
         <w:rPr>
           <w:rFonts w:ascii="Arial" w:eastAsia="Times New Roman" w:hAnsi="Arial" w:cs="Arial"/>
           <w:color w:val="000000"/>
-          <w:sz w:val="20"/>
-          <w:szCs w:val="20"/>
         </w:rPr>
         <w:t>Passion for web development, and commitment to keep up with the latest technologies</w:t>
       </w:r>
@@ -189,41 +227,45 @@
       <w:pPr>
         <w:numPr>
           <w:ilvl w:val="0"/>
-          <w:numId w:val="2"/>
+          <w:numId w:val="4"/>
         </w:numPr>
         <w:textAlignment w:val="baseline"/>
         <w:rPr>
           <w:rFonts w:ascii="Times New Roman" w:eastAsia="Times New Roman" w:hAnsi="Times New Roman" w:cs="Times New Roman"/>
           <w:color w:val="000000"/>
-          <w:sz w:val="20"/>
-          <w:szCs w:val="20"/>
         </w:rPr>
       </w:pPr>
       <w:r>
         <w:rPr>
           <w:rFonts w:ascii="Arial" w:eastAsia="Times New Roman" w:hAnsi="Arial" w:cs="Arial"/>
           <w:color w:val="000000"/>
-          <w:sz w:val="20"/>
-          <w:szCs w:val="20"/>
         </w:rPr>
         <w:t>Legal authorization to work in Canada</w:t>
       </w:r>
     </w:p>
-    <w:p/>
-    <w:p>
-      <w:pPr>
-        <w:rPr>
-          <w:rFonts w:ascii="Times New Roman" w:eastAsia="Times New Roman" w:hAnsi="Times New Roman" w:cs="Times New Roman"/>
-          <w:sz w:val="20"/>
-          <w:szCs w:val="20"/>
+    <w:p>
+      <w:pPr>
+        <w:rPr>
+          <w:rFonts w:ascii="Times New Roman" w:eastAsia="Times New Roman" w:hAnsi="Times New Roman" w:cs="Times New Roman"/>
+        </w:rPr>
+      </w:pPr>
+      <w:r>
+        <w:rPr>
+          <w:rFonts w:ascii="Arial" w:eastAsia="Times New Roman" w:hAnsi="Arial" w:cs="Arial"/>
+        </w:rPr>
+        <w:t> </w:t>
+      </w:r>
+    </w:p>
+    <w:p>
+      <w:pPr>
+        <w:rPr>
+          <w:rFonts w:ascii="Times New Roman" w:eastAsia="Times New Roman" w:hAnsi="Times New Roman" w:cs="Times New Roman"/>
         </w:rPr>
       </w:pPr>
       <w:r>
         <w:rPr>
           <w:rFonts w:ascii="Arial" w:eastAsia="Times New Roman" w:hAnsi="Arial" w:cs="Arial"/>
           <w:color w:val="000000"/>
-          <w:sz w:val="20"/>
-          <w:szCs w:val="20"/>
         </w:rPr>
         <w:t xml:space="preserve">My proudest example is Simple Publish. It uses ReactJS, Typescript and SASS to create component-based pixel perfect clone of GitHub’s create new repository page. The project is available online, and it can be viewed here: </w:t>
       </w:r>
@@ -232,8 +274,6 @@
           <w:rPr>
             <w:rFonts w:ascii="Arial" w:eastAsia="Times New Roman" w:hAnsi="Arial" w:cs="Arial"/>
             <w:color w:val="0000FF"/>
-            <w:sz w:val="20"/>
-            <w:szCs w:val="20"/>
             <w:u w:val="single"/>
           </w:rPr>
           <w:t>https://github.com/hyungmogu/simple-publish</w:t>
@@ -243,8 +283,6 @@
         <w:rPr>
           <w:rFonts w:ascii="Arial" w:eastAsia="Times New Roman" w:hAnsi="Arial" w:cs="Arial"/>
           <w:color w:val="000000"/>
-          <w:sz w:val="20"/>
-          <w:szCs w:val="20"/>
         </w:rPr>
         <w:t>.</w:t>
       </w:r>
@@ -253,72 +291,158 @@
       <w:pPr>
         <w:rPr>
           <w:rFonts w:ascii="Times New Roman" w:eastAsia="Times New Roman" w:hAnsi="Times New Roman" w:cs="Times New Roman"/>
-          <w:sz w:val="20"/>
-          <w:szCs w:val="20"/>
         </w:rPr>
       </w:pPr>
       <w:r>
         <w:rPr>
           <w:rFonts w:ascii="Arial" w:eastAsia="Times New Roman" w:hAnsi="Arial" w:cs="Arial"/>
           <w:color w:val="000000"/>
-          <w:sz w:val="20"/>
-          <w:szCs w:val="20"/>
         </w:rPr>
         <w:t> </w:t>
       </w:r>
     </w:p>
     <w:p>
-      <w:r>
-        <w:t>Just like what Conner said, I want to work at NiceJob with feeling that when I wake up in the morning or leave work, I know that the work I’ve done helped people’s lives.</w:t>
-      </w:r>
-    </w:p>
-    <w:p/>
-    <w:p>
-      <w:r>
-        <w:t>Thank you so much for your consideration of this email.</w:t>
-      </w:r>
-      <w:r>
-        <w:t xml:space="preserve"> </w:t>
-      </w:r>
-      <w:r>
-        <w:t>I hope I can chat with you to further discuss about</w:t>
-      </w:r>
-      <w:r>
-        <w:t xml:space="preserve"> my energy and dedication for</w:t>
-      </w:r>
-      <w:r>
-        <w:t xml:space="preserve"> this role, and </w:t>
-      </w:r>
-      <w:r>
-        <w:t xml:space="preserve">with your opportunity I will prove that </w:t>
-      </w:r>
+      <w:pPr>
+        <w:rPr>
+          <w:rFonts w:ascii="Times New Roman" w:eastAsia="Times New Roman" w:hAnsi="Times New Roman" w:cs="Times New Roman"/>
+        </w:rPr>
+      </w:pPr>
+      <w:r>
+        <w:rPr>
+          <w:rFonts w:ascii="Arial" w:eastAsia="Times New Roman" w:hAnsi="Arial" w:cs="Arial"/>
+        </w:rPr>
+        <w:t>Just like what Conner said, I want to work at NiceJob with the feeling that when I wake up in the morning or leave work, the work I do helps people and brings a smile to them.</w:t>
+      </w:r>
+    </w:p>
+    <w:p>
+      <w:pPr>
+        <w:rPr>
+          <w:rFonts w:ascii="Times New Roman" w:eastAsia="Times New Roman" w:hAnsi="Times New Roman" w:cs="Times New Roman"/>
+        </w:rPr>
+      </w:pPr>
+      <w:r>
+        <w:rPr>
+          <w:rFonts w:ascii="Arial" w:eastAsia="Times New Roman" w:hAnsi="Arial" w:cs="Arial"/>
+        </w:rPr>
+        <w:t> </w:t>
+      </w:r>
+    </w:p>
+    <w:p>
+      <w:pPr>
+        <w:rPr>
+          <w:rFonts w:ascii="Times New Roman" w:eastAsia="Times New Roman" w:hAnsi="Times New Roman" w:cs="Times New Roman"/>
+        </w:rPr>
+      </w:pPr>
       <w:r>
         <w:rPr>
           <w:rFonts w:ascii="Arial" w:eastAsia="Times New Roman" w:hAnsi="Arial" w:cs="Arial"/>
           <w:color w:val="000000"/>
-          <w:sz w:val="20"/>
-          <w:szCs w:val="20"/>
+        </w:rPr>
+        <w:t>I have attached my resume for your further consideration.</w:t>
+      </w:r>
+    </w:p>
+    <w:p>
+      <w:pPr>
+        <w:rPr>
+          <w:rFonts w:ascii="Times New Roman" w:eastAsia="Times New Roman" w:hAnsi="Times New Roman" w:cs="Times New Roman"/>
+        </w:rPr>
+      </w:pPr>
+      <w:r>
+        <w:rPr>
+          <w:rFonts w:ascii="Arial" w:eastAsia="Times New Roman" w:hAnsi="Arial" w:cs="Arial"/>
+        </w:rPr>
+        <w:t> </w:t>
+      </w:r>
+    </w:p>
+    <w:p>
+      <w:pPr>
+        <w:rPr>
+          <w:rFonts w:ascii="Times New Roman" w:eastAsia="Times New Roman" w:hAnsi="Times New Roman" w:cs="Times New Roman"/>
+        </w:rPr>
+      </w:pPr>
+      <w:r>
+        <w:rPr>
+          <w:rFonts w:ascii="Arial" w:eastAsia="Times New Roman" w:hAnsi="Arial" w:cs="Arial"/>
+        </w:rPr>
+        <w:lastRenderedPageBreak/>
+        <w:t xml:space="preserve">Thank you so much for your consideration of this email. I hope I can chat with you to further discuss my energy and dedication for this role, and with your opportunity I will prove that </w:t>
+      </w:r>
+      <w:r>
+        <w:rPr>
+          <w:rFonts w:ascii="Arial" w:eastAsia="Times New Roman" w:hAnsi="Arial" w:cs="Arial"/>
+          <w:color w:val="000000"/>
         </w:rPr>
         <w:t>I am the best employee the company could hire</w:t>
       </w:r>
       <w:r>
+        <w:rPr>
+          <w:rFonts w:ascii="Arial" w:eastAsia="Times New Roman" w:hAnsi="Arial" w:cs="Arial"/>
+        </w:rPr>
         <w:t>.</w:t>
       </w:r>
     </w:p>
-    <w:p/>
-    <w:p>
-      <w:r>
+    <w:p>
+      <w:pPr>
+        <w:rPr>
+          <w:rFonts w:ascii="Times New Roman" w:eastAsia="Times New Roman" w:hAnsi="Times New Roman" w:cs="Times New Roman"/>
+        </w:rPr>
+      </w:pPr>
+      <w:r>
+        <w:rPr>
+          <w:rFonts w:ascii="Arial" w:eastAsia="Times New Roman" w:hAnsi="Arial" w:cs="Arial"/>
+        </w:rPr>
+        <w:t> </w:t>
+      </w:r>
+    </w:p>
+    <w:p>
+      <w:pPr>
+        <w:rPr>
+          <w:rFonts w:ascii="Times New Roman" w:eastAsia="Times New Roman" w:hAnsi="Times New Roman" w:cs="Times New Roman"/>
+        </w:rPr>
+      </w:pPr>
+      <w:r>
+        <w:rPr>
+          <w:rFonts w:ascii="Arial" w:eastAsia="Times New Roman" w:hAnsi="Arial" w:cs="Arial"/>
+        </w:rPr>
         <w:t>I hope to hear from you.</w:t>
       </w:r>
     </w:p>
-    <w:p/>
-    <w:p>
-      <w:r>
+    <w:p>
+      <w:pPr>
+        <w:rPr>
+          <w:rFonts w:ascii="Times New Roman" w:eastAsia="Times New Roman" w:hAnsi="Times New Roman" w:cs="Times New Roman"/>
+        </w:rPr>
+      </w:pPr>
+      <w:r>
+        <w:rPr>
+          <w:rFonts w:ascii="Arial" w:eastAsia="Times New Roman" w:hAnsi="Arial" w:cs="Arial"/>
+        </w:rPr>
+        <w:t> </w:t>
+      </w:r>
+    </w:p>
+    <w:p>
+      <w:pPr>
+        <w:rPr>
+          <w:rFonts w:ascii="Times New Roman" w:eastAsia="Times New Roman" w:hAnsi="Times New Roman" w:cs="Times New Roman"/>
+        </w:rPr>
+      </w:pPr>
+      <w:r>
+        <w:rPr>
+          <w:rFonts w:ascii="Arial" w:eastAsia="Times New Roman" w:hAnsi="Arial" w:cs="Arial"/>
+        </w:rPr>
         <w:t>Sincerely,</w:t>
       </w:r>
     </w:p>
     <w:p>
-      <w:r>
+      <w:pPr>
+        <w:rPr>
+          <w:rFonts w:ascii="Times New Roman" w:eastAsia="Times New Roman" w:hAnsi="Times New Roman" w:cs="Times New Roman"/>
+        </w:rPr>
+      </w:pPr>
+      <w:r>
+        <w:rPr>
+          <w:rFonts w:ascii="Arial" w:eastAsia="Times New Roman" w:hAnsi="Arial" w:cs="Arial"/>
+        </w:rPr>
         <w:t>Hyungmo Gu</w:t>
       </w:r>
     </w:p>
@@ -336,6 +460,304 @@
 <file path=word/numbering.xml><?xml version="1.0" encoding="utf-8"?>
 <w:numbering xmlns:wpc="http://schemas.microsoft.com/office/word/2010/wordprocessingCanvas" xmlns:cx="http://schemas.microsoft.com/office/drawing/2014/chartex" xmlns:cx1="http://schemas.microsoft.com/office/drawing/2015/9/8/chartex" xmlns:cx2="http://schemas.microsoft.com/office/drawing/2015/10/21/chartex" xmlns:cx3="http://schemas.microsoft.com/office/drawing/2016/5/9/chartex" xmlns:cx4="http://schemas.microsoft.com/office/drawing/2016/5/10/chartex" xmlns:cx5="http://schemas.microsoft.com/office/drawing/2016/5/11/chartex" xmlns:cx6="http://schemas.microsoft.com/office/drawing/2016/5/12/chartex" xmlns:cx7="http://schemas.microsoft.com/office/drawing/2016/5/13/chartex" xmlns:cx8="http://schemas.microsoft.com/office/drawing/2016/5/14/chartex" xmlns:mc="http://schemas.openxmlformats.org/markup-compatibility/2006" xmlns:aink="http://schemas.microsoft.com/office/drawing/2016/ink" xmlns:am3d="http://schemas.microsoft.com/office/drawing/2017/model3d" xmlns:o="urn:schemas-microsoft-com:office:office" xmlns:r="http://schemas.openxmlformats.org/officeDocument/2006/relationships" xmlns:m="http://schemas.openxmlformats.org/officeDocument/2006/math" xmlns:v="urn:schemas-microsoft-com:vml" xmlns:wp14="http://schemas.microsoft.com/office/word/2010/wordprocessingDrawing" xmlns:wp="http://schemas.openxmlformats.org/drawingml/2006/wordprocessingDrawing" xmlns:w10="urn:schemas-microsoft-com:office:word" xmlns:w="http://schemas.openxmlformats.org/wordprocessingml/2006/main" xmlns:w14="http://schemas.microsoft.com/office/word/2010/wordml" xmlns:w15="http://schemas.microsoft.com/office/word/2012/wordml" xmlns:w16cex="http://schemas.microsoft.com/office/word/2018/wordml/cex" xmlns:w16cid="http://schemas.microsoft.com/office/word/2016/wordml/cid" xmlns:w16="http://schemas.microsoft.com/office/word/2018/wordml" xmlns:w16se="http://schemas.microsoft.com/office/word/2015/wordml/symex" xmlns:wpg="http://schemas.microsoft.com/office/word/2010/wordprocessingGroup" xmlns:wpi="http://schemas.microsoft.com/office/word/2010/wordprocessingInk" xmlns:wne="http://schemas.microsoft.com/office/word/2006/wordml" xmlns:wps="http://schemas.microsoft.com/office/word/2010/wordprocessingShape" mc:Ignorable="w14 w15 w16se w16cid w16 w16cex wp14">
   <w:abstractNum w:abstractNumId="0" w15:restartNumberingAfterBreak="0">
+    <w:nsid w:val="1D45214A"/>
+    <w:multiLevelType w:val="multilevel"/>
+    <w:tmpl w:val="AC0848FC"/>
+    <w:lvl w:ilvl="0">
+      <w:start w:val="1"/>
+      <w:numFmt w:val="bullet"/>
+      <w:lvlText w:val=""/>
+      <w:lvlJc w:val="left"/>
+      <w:pPr>
+        <w:tabs>
+          <w:tab w:val="num" w:pos="720"/>
+        </w:tabs>
+        <w:ind w:left="720" w:hanging="360"/>
+      </w:pPr>
+      <w:rPr>
+        <w:rFonts w:ascii="Symbol" w:hAnsi="Symbol" w:hint="default"/>
+        <w:sz w:val="20"/>
+      </w:rPr>
+    </w:lvl>
+    <w:lvl w:ilvl="1" w:tentative="1">
+      <w:start w:val="1"/>
+      <w:numFmt w:val="bullet"/>
+      <w:lvlText w:val=""/>
+      <w:lvlJc w:val="left"/>
+      <w:pPr>
+        <w:tabs>
+          <w:tab w:val="num" w:pos="1440"/>
+        </w:tabs>
+        <w:ind w:left="1440" w:hanging="360"/>
+      </w:pPr>
+      <w:rPr>
+        <w:rFonts w:ascii="Symbol" w:hAnsi="Symbol" w:hint="default"/>
+        <w:sz w:val="20"/>
+      </w:rPr>
+    </w:lvl>
+    <w:lvl w:ilvl="2" w:tentative="1">
+      <w:start w:val="1"/>
+      <w:numFmt w:val="bullet"/>
+      <w:lvlText w:val=""/>
+      <w:lvlJc w:val="left"/>
+      <w:pPr>
+        <w:tabs>
+          <w:tab w:val="num" w:pos="2160"/>
+        </w:tabs>
+        <w:ind w:left="2160" w:hanging="360"/>
+      </w:pPr>
+      <w:rPr>
+        <w:rFonts w:ascii="Symbol" w:hAnsi="Symbol" w:hint="default"/>
+        <w:sz w:val="20"/>
+      </w:rPr>
+    </w:lvl>
+    <w:lvl w:ilvl="3" w:tentative="1">
+      <w:start w:val="1"/>
+      <w:numFmt w:val="bullet"/>
+      <w:lvlText w:val=""/>
+      <w:lvlJc w:val="left"/>
+      <w:pPr>
+        <w:tabs>
+          <w:tab w:val="num" w:pos="2880"/>
+        </w:tabs>
+        <w:ind w:left="2880" w:hanging="360"/>
+      </w:pPr>
+      <w:rPr>
+        <w:rFonts w:ascii="Symbol" w:hAnsi="Symbol" w:hint="default"/>
+        <w:sz w:val="20"/>
+      </w:rPr>
+    </w:lvl>
+    <w:lvl w:ilvl="4" w:tentative="1">
+      <w:start w:val="1"/>
+      <w:numFmt w:val="bullet"/>
+      <w:lvlText w:val=""/>
+      <w:lvlJc w:val="left"/>
+      <w:pPr>
+        <w:tabs>
+          <w:tab w:val="num" w:pos="3600"/>
+        </w:tabs>
+        <w:ind w:left="3600" w:hanging="360"/>
+      </w:pPr>
+      <w:rPr>
+        <w:rFonts w:ascii="Symbol" w:hAnsi="Symbol" w:hint="default"/>
+        <w:sz w:val="20"/>
+      </w:rPr>
+    </w:lvl>
+    <w:lvl w:ilvl="5" w:tentative="1">
+      <w:start w:val="1"/>
+      <w:numFmt w:val="bullet"/>
+      <w:lvlText w:val=""/>
+      <w:lvlJc w:val="left"/>
+      <w:pPr>
+        <w:tabs>
+          <w:tab w:val="num" w:pos="4320"/>
+        </w:tabs>
+        <w:ind w:left="4320" w:hanging="360"/>
+      </w:pPr>
+      <w:rPr>
+        <w:rFonts w:ascii="Symbol" w:hAnsi="Symbol" w:hint="default"/>
+        <w:sz w:val="20"/>
+      </w:rPr>
+    </w:lvl>
+    <w:lvl w:ilvl="6" w:tentative="1">
+      <w:start w:val="1"/>
+      <w:numFmt w:val="bullet"/>
+      <w:lvlText w:val=""/>
+      <w:lvlJc w:val="left"/>
+      <w:pPr>
+        <w:tabs>
+          <w:tab w:val="num" w:pos="5040"/>
+        </w:tabs>
+        <w:ind w:left="5040" w:hanging="360"/>
+      </w:pPr>
+      <w:rPr>
+        <w:rFonts w:ascii="Symbol" w:hAnsi="Symbol" w:hint="default"/>
+        <w:sz w:val="20"/>
+      </w:rPr>
+    </w:lvl>
+    <w:lvl w:ilvl="7" w:tentative="1">
+      <w:start w:val="1"/>
+      <w:numFmt w:val="bullet"/>
+      <w:lvlText w:val=""/>
+      <w:lvlJc w:val="left"/>
+      <w:pPr>
+        <w:tabs>
+          <w:tab w:val="num" w:pos="5760"/>
+        </w:tabs>
+        <w:ind w:left="5760" w:hanging="360"/>
+      </w:pPr>
+      <w:rPr>
+        <w:rFonts w:ascii="Symbol" w:hAnsi="Symbol" w:hint="default"/>
+        <w:sz w:val="20"/>
+      </w:rPr>
+    </w:lvl>
+    <w:lvl w:ilvl="8" w:tentative="1">
+      <w:start w:val="1"/>
+      <w:numFmt w:val="bullet"/>
+      <w:lvlText w:val=""/>
+      <w:lvlJc w:val="left"/>
+      <w:pPr>
+        <w:tabs>
+          <w:tab w:val="num" w:pos="6480"/>
+        </w:tabs>
+        <w:ind w:left="6480" w:hanging="360"/>
+      </w:pPr>
+      <w:rPr>
+        <w:rFonts w:ascii="Symbol" w:hAnsi="Symbol" w:hint="default"/>
+        <w:sz w:val="20"/>
+      </w:rPr>
+    </w:lvl>
+  </w:abstractNum>
+  <w:abstractNum w:abstractNumId="1" w15:restartNumberingAfterBreak="0">
+    <w:nsid w:val="264E34A6"/>
+    <w:multiLevelType w:val="multilevel"/>
+    <w:tmpl w:val="11926306"/>
+    <w:lvl w:ilvl="0">
+      <w:start w:val="1"/>
+      <w:numFmt w:val="bullet"/>
+      <w:lvlText w:val=""/>
+      <w:lvlJc w:val="left"/>
+      <w:pPr>
+        <w:tabs>
+          <w:tab w:val="num" w:pos="720"/>
+        </w:tabs>
+        <w:ind w:left="720" w:hanging="360"/>
+      </w:pPr>
+      <w:rPr>
+        <w:rFonts w:ascii="Symbol" w:hAnsi="Symbol" w:hint="default"/>
+        <w:sz w:val="20"/>
+      </w:rPr>
+    </w:lvl>
+    <w:lvl w:ilvl="1" w:tentative="1">
+      <w:start w:val="1"/>
+      <w:numFmt w:val="bullet"/>
+      <w:lvlText w:val=""/>
+      <w:lvlJc w:val="left"/>
+      <w:pPr>
+        <w:tabs>
+          <w:tab w:val="num" w:pos="1440"/>
+        </w:tabs>
+        <w:ind w:left="1440" w:hanging="360"/>
+      </w:pPr>
+      <w:rPr>
+        <w:rFonts w:ascii="Symbol" w:hAnsi="Symbol" w:hint="default"/>
+        <w:sz w:val="20"/>
+      </w:rPr>
+    </w:lvl>
+    <w:lvl w:ilvl="2" w:tentative="1">
+      <w:start w:val="1"/>
+      <w:numFmt w:val="bullet"/>
+      <w:lvlText w:val=""/>
+      <w:lvlJc w:val="left"/>
+      <w:pPr>
+        <w:tabs>
+          <w:tab w:val="num" w:pos="2160"/>
+        </w:tabs>
+        <w:ind w:left="2160" w:hanging="360"/>
+      </w:pPr>
+      <w:rPr>
+        <w:rFonts w:ascii="Symbol" w:hAnsi="Symbol" w:hint="default"/>
+        <w:sz w:val="20"/>
+      </w:rPr>
+    </w:lvl>
+    <w:lvl w:ilvl="3" w:tentative="1">
+      <w:start w:val="1"/>
+      <w:numFmt w:val="bullet"/>
+      <w:lvlText w:val=""/>
+      <w:lvlJc w:val="left"/>
+      <w:pPr>
+        <w:tabs>
+          <w:tab w:val="num" w:pos="2880"/>
+        </w:tabs>
+        <w:ind w:left="2880" w:hanging="360"/>
+      </w:pPr>
+      <w:rPr>
+        <w:rFonts w:ascii="Symbol" w:hAnsi="Symbol" w:hint="default"/>
+        <w:sz w:val="20"/>
+      </w:rPr>
+    </w:lvl>
+    <w:lvl w:ilvl="4" w:tentative="1">
+      <w:start w:val="1"/>
+      <w:numFmt w:val="bullet"/>
+      <w:lvlText w:val=""/>
+      <w:lvlJc w:val="left"/>
+      <w:pPr>
+        <w:tabs>
+          <w:tab w:val="num" w:pos="3600"/>
+        </w:tabs>
+        <w:ind w:left="3600" w:hanging="360"/>
+      </w:pPr>
+      <w:rPr>
+        <w:rFonts w:ascii="Symbol" w:hAnsi="Symbol" w:hint="default"/>
+        <w:sz w:val="20"/>
+      </w:rPr>
+    </w:lvl>
+    <w:lvl w:ilvl="5" w:tentative="1">
+      <w:start w:val="1"/>
+      <w:numFmt w:val="bullet"/>
+      <w:lvlText w:val=""/>
+      <w:lvlJc w:val="left"/>
+      <w:pPr>
+        <w:tabs>
+          <w:tab w:val="num" w:pos="4320"/>
+        </w:tabs>
+        <w:ind w:left="4320" w:hanging="360"/>
+      </w:pPr>
+      <w:rPr>
+        <w:rFonts w:ascii="Symbol" w:hAnsi="Symbol" w:hint="default"/>
+        <w:sz w:val="20"/>
+      </w:rPr>
+    </w:lvl>
+    <w:lvl w:ilvl="6" w:tentative="1">
+      <w:start w:val="1"/>
+      <w:numFmt w:val="bullet"/>
+      <w:lvlText w:val=""/>
+      <w:lvlJc w:val="left"/>
+      <w:pPr>
+        <w:tabs>
+          <w:tab w:val="num" w:pos="5040"/>
+        </w:tabs>
+        <w:ind w:left="5040" w:hanging="360"/>
+      </w:pPr>
+      <w:rPr>
+        <w:rFonts w:ascii="Symbol" w:hAnsi="Symbol" w:hint="default"/>
+        <w:sz w:val="20"/>
+      </w:rPr>
+    </w:lvl>
+    <w:lvl w:ilvl="7" w:tentative="1">
+      <w:start w:val="1"/>
+      <w:numFmt w:val="bullet"/>
+      <w:lvlText w:val=""/>
+      <w:lvlJc w:val="left"/>
+      <w:pPr>
+        <w:tabs>
+          <w:tab w:val="num" w:pos="5760"/>
+        </w:tabs>
+        <w:ind w:left="5760" w:hanging="360"/>
+      </w:pPr>
+      <w:rPr>
+        <w:rFonts w:ascii="Symbol" w:hAnsi="Symbol" w:hint="default"/>
+        <w:sz w:val="20"/>
+      </w:rPr>
+    </w:lvl>
+    <w:lvl w:ilvl="8" w:tentative="1">
+      <w:start w:val="1"/>
+      <w:numFmt w:val="bullet"/>
+      <w:lvlText w:val=""/>
+      <w:lvlJc w:val="left"/>
+      <w:pPr>
+        <w:tabs>
+          <w:tab w:val="num" w:pos="6480"/>
+        </w:tabs>
+        <w:ind w:left="6480" w:hanging="360"/>
+      </w:pPr>
+      <w:rPr>
+        <w:rFonts w:ascii="Symbol" w:hAnsi="Symbol" w:hint="default"/>
+        <w:sz w:val="20"/>
+      </w:rPr>
+    </w:lvl>
+  </w:abstractNum>
+  <w:abstractNum w:abstractNumId="2" w15:restartNumberingAfterBreak="0">
     <w:nsid w:val="375572BF"/>
     <w:multiLevelType w:val="multilevel"/>
     <w:tmpl w:val="D908C542"/>
@@ -484,7 +906,7 @@
       </w:rPr>
     </w:lvl>
   </w:abstractNum>
-  <w:abstractNum w:abstractNumId="1" w15:restartNumberingAfterBreak="0">
+  <w:abstractNum w:abstractNumId="3" w15:restartNumberingAfterBreak="0">
     <w:nsid w:val="4E850A62"/>
     <w:multiLevelType w:val="multilevel"/>
     <w:tmpl w:val="FF0E805A"/>
@@ -634,9 +1056,15 @@
     </w:lvl>
   </w:abstractNum>
   <w:num w:numId="1">
+    <w:abstractNumId w:val="3"/>
+  </w:num>
+  <w:num w:numId="2">
+    <w:abstractNumId w:val="2"/>
+  </w:num>
+  <w:num w:numId="3">
     <w:abstractNumId w:val="1"/>
   </w:num>
-  <w:num w:numId="2">
+  <w:num w:numId="4">
     <w:abstractNumId w:val="0"/>
   </w:num>
 </w:numbering>
@@ -1064,6 +1492,18 @@
     <w:semiHidden/>
     <w:unhideWhenUsed/>
   </w:style>
+  <w:style w:type="character" w:styleId="Hyperlink">
+    <w:name w:val="Hyperlink"/>
+    <w:basedOn w:val="DefaultParagraphFont"/>
+    <w:uiPriority w:val="99"/>
+    <w:semiHidden/>
+    <w:unhideWhenUsed/>
+    <w:rsid w:val="00FC5E38"/>
+    <w:rPr>
+      <w:color w:val="0000FF"/>
+      <w:u w:val="single"/>
+    </w:rPr>
+  </w:style>
 </w:styles>
 </file>
 

</xml_diff>

<commit_message>
feat: Add progress #31 'Interview Preparation'
</commit_message>
<xml_diff>
--- a/personal_statements/NiceJob/letter.docx
+++ b/personal_statements/NiceJob/letter.docx
@@ -55,130 +55,160 @@
     <w:p/>
     <w:p>
       <w:pPr>
-        <w:rPr>
-          <w:rFonts w:ascii="Times New Roman" w:eastAsia="Times New Roman" w:hAnsi="Times New Roman" w:cs="Times New Roman"/>
-        </w:rPr>
-      </w:pPr>
-      <w:r>
-        <w:rPr>
-          <w:rFonts w:ascii="Arial" w:eastAsia="Times New Roman" w:hAnsi="Arial" w:cs="Arial"/>
+        <w:shd w:val="clear" w:color="auto" w:fill="FFFFFF"/>
+        <w:rPr>
+          <w:rFonts w:ascii="Arial" w:eastAsia="Times New Roman" w:hAnsi="Arial" w:cs="Arial"/>
+          <w:color w:val="222222"/>
+        </w:rPr>
+      </w:pPr>
+      <w:r>
+        <w:rPr>
+          <w:rFonts w:ascii="Arial" w:eastAsia="Times New Roman" w:hAnsi="Arial" w:cs="Arial"/>
+          <w:color w:val="222222"/>
         </w:rPr>
         <w:t>Hello Shonnah,</w:t>
       </w:r>
     </w:p>
     <w:p>
       <w:pPr>
-        <w:rPr>
-          <w:rFonts w:ascii="Times New Roman" w:eastAsia="Times New Roman" w:hAnsi="Times New Roman" w:cs="Times New Roman"/>
-        </w:rPr>
-      </w:pPr>
-      <w:r>
-        <w:rPr>
-          <w:rFonts w:ascii="Arial" w:eastAsia="Times New Roman" w:hAnsi="Arial" w:cs="Arial"/>
+        <w:shd w:val="clear" w:color="auto" w:fill="FFFFFF"/>
+        <w:rPr>
+          <w:rFonts w:ascii="Arial" w:eastAsia="Times New Roman" w:hAnsi="Arial" w:cs="Arial"/>
+          <w:color w:val="222222"/>
+        </w:rPr>
+      </w:pPr>
+      <w:r>
+        <w:rPr>
+          <w:rFonts w:ascii="Arial" w:eastAsia="Times New Roman" w:hAnsi="Arial" w:cs="Arial"/>
+          <w:color w:val="222222"/>
         </w:rPr>
         <w:t> </w:t>
       </w:r>
     </w:p>
     <w:p>
       <w:pPr>
-        <w:rPr>
-          <w:rFonts w:ascii="Times New Roman" w:eastAsia="Times New Roman" w:hAnsi="Times New Roman" w:cs="Times New Roman"/>
-        </w:rPr>
-      </w:pPr>
-      <w:r>
-        <w:rPr>
-          <w:rFonts w:ascii="Arial" w:eastAsia="Times New Roman" w:hAnsi="Arial" w:cs="Arial"/>
-        </w:rPr>
-        <w:t xml:space="preserve">My name is Hyungmo Gu, and I am a front-end developer with 2 years of industry experience. </w:t>
-      </w:r>
-    </w:p>
-    <w:p>
-      <w:pPr>
-        <w:rPr>
-          <w:rFonts w:ascii="Times New Roman" w:eastAsia="Times New Roman" w:hAnsi="Times New Roman" w:cs="Times New Roman"/>
-        </w:rPr>
-      </w:pPr>
-      <w:r>
-        <w:rPr>
-          <w:rFonts w:ascii="Arial" w:eastAsia="Times New Roman" w:hAnsi="Arial" w:cs="Arial"/>
+        <w:shd w:val="clear" w:color="auto" w:fill="FFFFFF"/>
+        <w:rPr>
+          <w:rFonts w:ascii="Arial" w:eastAsia="Times New Roman" w:hAnsi="Arial" w:cs="Arial"/>
+          <w:color w:val="222222"/>
+        </w:rPr>
+      </w:pPr>
+      <w:r>
+        <w:rPr>
+          <w:rFonts w:ascii="Arial" w:eastAsia="Times New Roman" w:hAnsi="Arial" w:cs="Arial"/>
+          <w:color w:val="222222"/>
+        </w:rPr>
+        <w:t>My name is Hyungmo Gu, and I am a front-end developer with 2 years of industry experience.</w:t>
+      </w:r>
+    </w:p>
+    <w:p>
+      <w:pPr>
+        <w:shd w:val="clear" w:color="auto" w:fill="FFFFFF"/>
+        <w:rPr>
+          <w:rFonts w:ascii="Arial" w:eastAsia="Times New Roman" w:hAnsi="Arial" w:cs="Arial"/>
+          <w:color w:val="222222"/>
+        </w:rPr>
+      </w:pPr>
+      <w:r>
+        <w:rPr>
+          <w:rFonts w:ascii="Arial" w:eastAsia="Times New Roman" w:hAnsi="Arial" w:cs="Arial"/>
+          <w:color w:val="222222"/>
         </w:rPr>
         <w:t> </w:t>
       </w:r>
     </w:p>
     <w:p>
       <w:pPr>
-        <w:rPr>
-          <w:rFonts w:ascii="Times New Roman" w:eastAsia="Times New Roman" w:hAnsi="Times New Roman" w:cs="Times New Roman"/>
-        </w:rPr>
-      </w:pPr>
-      <w:r>
-        <w:rPr>
-          <w:rFonts w:ascii="Arial" w:eastAsia="Times New Roman" w:hAnsi="Arial" w:cs="Arial"/>
-        </w:rPr>
-        <w:t>Josh (he is amazing) has kindly referred to you regarding this role.</w:t>
-      </w:r>
-    </w:p>
-    <w:p>
-      <w:pPr>
-        <w:rPr>
-          <w:rFonts w:ascii="Times New Roman" w:eastAsia="Times New Roman" w:hAnsi="Times New Roman" w:cs="Times New Roman"/>
-        </w:rPr>
-      </w:pPr>
-      <w:r>
-        <w:rPr>
-          <w:rFonts w:ascii="Arial" w:eastAsia="Times New Roman" w:hAnsi="Arial" w:cs="Arial"/>
+        <w:shd w:val="clear" w:color="auto" w:fill="FFFFFF"/>
+        <w:rPr>
+          <w:rFonts w:ascii="Arial" w:eastAsia="Times New Roman" w:hAnsi="Arial" w:cs="Arial"/>
+          <w:color w:val="222222"/>
+        </w:rPr>
+      </w:pPr>
+      <w:r>
+        <w:rPr>
+          <w:rFonts w:ascii="Arial" w:eastAsia="Times New Roman" w:hAnsi="Arial" w:cs="Arial"/>
+          <w:color w:val="222222"/>
+        </w:rPr>
+        <w:t>Josh has kindly referred to you regarding the opportunity of working with your company as Front End Engineer.</w:t>
+      </w:r>
+    </w:p>
+    <w:p>
+      <w:pPr>
+        <w:shd w:val="clear" w:color="auto" w:fill="FFFFFF"/>
+        <w:rPr>
+          <w:rFonts w:ascii="Arial" w:eastAsia="Times New Roman" w:hAnsi="Arial" w:cs="Arial"/>
+          <w:color w:val="222222"/>
+        </w:rPr>
+      </w:pPr>
+      <w:r>
+        <w:rPr>
+          <w:rFonts w:ascii="Arial" w:eastAsia="Times New Roman" w:hAnsi="Arial" w:cs="Arial"/>
+          <w:color w:val="222222"/>
         </w:rPr>
         <w:t> </w:t>
       </w:r>
     </w:p>
     <w:p>
       <w:pPr>
-        <w:rPr>
-          <w:rFonts w:ascii="Times New Roman" w:eastAsia="Times New Roman" w:hAnsi="Times New Roman" w:cs="Times New Roman"/>
-        </w:rPr>
-      </w:pPr>
-      <w:r>
-        <w:rPr>
-          <w:rFonts w:ascii="Arial" w:eastAsia="Times New Roman" w:hAnsi="Arial" w:cs="Arial"/>
-        </w:rPr>
-        <w:t xml:space="preserve">I am capable of creating responsive and pixel perfect templates, and turn those into front-end applications using tools including ReactJS, SASS, ES6 JavaScript and HTML5. </w:t>
-      </w:r>
-    </w:p>
-    <w:p>
-      <w:pPr>
-        <w:rPr>
-          <w:rFonts w:ascii="Times New Roman" w:eastAsia="Times New Roman" w:hAnsi="Times New Roman" w:cs="Times New Roman"/>
-        </w:rPr>
-      </w:pPr>
-      <w:r>
-        <w:rPr>
-          <w:rFonts w:ascii="Arial" w:eastAsia="Times New Roman" w:hAnsi="Arial" w:cs="Arial"/>
+        <w:shd w:val="clear" w:color="auto" w:fill="FFFFFF"/>
+        <w:rPr>
+          <w:rFonts w:ascii="Arial" w:eastAsia="Times New Roman" w:hAnsi="Arial" w:cs="Arial"/>
+          <w:color w:val="222222"/>
+        </w:rPr>
+      </w:pPr>
+      <w:r>
+        <w:rPr>
+          <w:rFonts w:ascii="Arial" w:eastAsia="Times New Roman" w:hAnsi="Arial" w:cs="Arial"/>
+          <w:color w:val="222222"/>
+        </w:rPr>
+        <w:t>I am capable of creating responsive and pixel perfect templates, and turning those into front-end applications using tools including ReactJS, SASS, ES6 JavaScript and HTML5.</w:t>
+      </w:r>
+    </w:p>
+    <w:p>
+      <w:pPr>
+        <w:shd w:val="clear" w:color="auto" w:fill="FFFFFF"/>
+        <w:rPr>
+          <w:rFonts w:ascii="Arial" w:eastAsia="Times New Roman" w:hAnsi="Arial" w:cs="Arial"/>
+          <w:color w:val="222222"/>
+        </w:rPr>
+      </w:pPr>
+      <w:r>
+        <w:rPr>
+          <w:rFonts w:ascii="Arial" w:eastAsia="Times New Roman" w:hAnsi="Arial" w:cs="Arial"/>
+          <w:color w:val="222222"/>
         </w:rPr>
         <w:t> </w:t>
       </w:r>
     </w:p>
     <w:p>
       <w:pPr>
-        <w:rPr>
-          <w:rFonts w:ascii="Times New Roman" w:eastAsia="Times New Roman" w:hAnsi="Times New Roman" w:cs="Times New Roman"/>
-        </w:rPr>
-      </w:pPr>
-      <w:r>
-        <w:rPr>
-          <w:rFonts w:ascii="Arial" w:eastAsia="Times New Roman" w:hAnsi="Arial" w:cs="Arial"/>
+        <w:shd w:val="clear" w:color="auto" w:fill="FFFFFF"/>
+        <w:rPr>
+          <w:rFonts w:ascii="Arial" w:eastAsia="Times New Roman" w:hAnsi="Arial" w:cs="Arial"/>
+          <w:color w:val="222222"/>
+        </w:rPr>
+      </w:pPr>
+      <w:r>
+        <w:rPr>
+          <w:rFonts w:ascii="Arial" w:eastAsia="Times New Roman" w:hAnsi="Arial" w:cs="Arial"/>
+          <w:color w:val="222222"/>
         </w:rPr>
         <w:t>In addition, I bring to the table</w:t>
       </w:r>
     </w:p>
     <w:p>
       <w:pPr>
-        <w:rPr>
-          <w:rFonts w:ascii="Times New Roman" w:eastAsia="Times New Roman" w:hAnsi="Times New Roman" w:cs="Times New Roman"/>
-        </w:rPr>
-      </w:pPr>
-      <w:r>
-        <w:rPr>
-          <w:rFonts w:ascii="Arial" w:eastAsia="Times New Roman" w:hAnsi="Arial" w:cs="Arial"/>
+        <w:shd w:val="clear" w:color="auto" w:fill="FFFFFF"/>
+        <w:rPr>
+          <w:rFonts w:ascii="Arial" w:eastAsia="Times New Roman" w:hAnsi="Arial" w:cs="Arial"/>
+          <w:color w:val="222222"/>
+        </w:rPr>
+      </w:pPr>
+      <w:r>
+        <w:rPr>
+          <w:rFonts w:ascii="Arial" w:eastAsia="Times New Roman" w:hAnsi="Arial" w:cs="Arial"/>
+          <w:color w:val="222222"/>
         </w:rPr>
         <w:t> </w:t>
       </w:r>
@@ -187,11 +217,12 @@
       <w:pPr>
         <w:numPr>
           <w:ilvl w:val="0"/>
-          <w:numId w:val="3"/>
+          <w:numId w:val="5"/>
         </w:numPr>
+        <w:shd w:val="clear" w:color="auto" w:fill="FFFFFF"/>
         <w:textAlignment w:val="baseline"/>
         <w:rPr>
-          <w:rFonts w:ascii="Times New Roman" w:eastAsia="Times New Roman" w:hAnsi="Times New Roman" w:cs="Times New Roman"/>
+          <w:rFonts w:ascii="Arial" w:eastAsia="Times New Roman" w:hAnsi="Arial" w:cs="Arial"/>
           <w:color w:val="000000"/>
         </w:rPr>
       </w:pPr>
@@ -207,11 +238,12 @@
       <w:pPr>
         <w:numPr>
           <w:ilvl w:val="0"/>
-          <w:numId w:val="4"/>
+          <w:numId w:val="6"/>
         </w:numPr>
+        <w:shd w:val="clear" w:color="auto" w:fill="FFFFFF"/>
         <w:textAlignment w:val="baseline"/>
         <w:rPr>
-          <w:rFonts w:ascii="Times New Roman" w:eastAsia="Times New Roman" w:hAnsi="Times New Roman" w:cs="Times New Roman"/>
+          <w:rFonts w:ascii="Arial" w:eastAsia="Times New Roman" w:hAnsi="Arial" w:cs="Arial"/>
           <w:color w:val="000000"/>
         </w:rPr>
       </w:pPr>
@@ -227,11 +259,12 @@
       <w:pPr>
         <w:numPr>
           <w:ilvl w:val="0"/>
-          <w:numId w:val="4"/>
+          <w:numId w:val="6"/>
         </w:numPr>
+        <w:shd w:val="clear" w:color="auto" w:fill="FFFFFF"/>
         <w:textAlignment w:val="baseline"/>
         <w:rPr>
-          <w:rFonts w:ascii="Times New Roman" w:eastAsia="Times New Roman" w:hAnsi="Times New Roman" w:cs="Times New Roman"/>
+          <w:rFonts w:ascii="Arial" w:eastAsia="Times New Roman" w:hAnsi="Arial" w:cs="Arial"/>
           <w:color w:val="000000"/>
         </w:rPr>
       </w:pPr>
@@ -245,21 +278,26 @@
     </w:p>
     <w:p>
       <w:pPr>
-        <w:rPr>
-          <w:rFonts w:ascii="Times New Roman" w:eastAsia="Times New Roman" w:hAnsi="Times New Roman" w:cs="Times New Roman"/>
-        </w:rPr>
-      </w:pPr>
-      <w:r>
-        <w:rPr>
-          <w:rFonts w:ascii="Arial" w:eastAsia="Times New Roman" w:hAnsi="Arial" w:cs="Arial"/>
+        <w:shd w:val="clear" w:color="auto" w:fill="FFFFFF"/>
+        <w:rPr>
+          <w:rFonts w:ascii="Arial" w:eastAsia="Times New Roman" w:hAnsi="Arial" w:cs="Arial"/>
+          <w:color w:val="222222"/>
+        </w:rPr>
+      </w:pPr>
+      <w:r>
+        <w:rPr>
+          <w:rFonts w:ascii="Arial" w:eastAsia="Times New Roman" w:hAnsi="Arial" w:cs="Arial"/>
+          <w:color w:val="222222"/>
         </w:rPr>
         <w:t> </w:t>
       </w:r>
     </w:p>
     <w:p>
       <w:pPr>
-        <w:rPr>
-          <w:rFonts w:ascii="Times New Roman" w:eastAsia="Times New Roman" w:hAnsi="Times New Roman" w:cs="Times New Roman"/>
+        <w:shd w:val="clear" w:color="auto" w:fill="FFFFFF"/>
+        <w:rPr>
+          <w:rFonts w:ascii="Arial" w:eastAsia="Times New Roman" w:hAnsi="Arial" w:cs="Arial"/>
+          <w:color w:val="222222"/>
         </w:rPr>
       </w:pPr>
       <w:r>
@@ -267,9 +305,9 @@
           <w:rFonts w:ascii="Arial" w:eastAsia="Times New Roman" w:hAnsi="Arial" w:cs="Arial"/>
           <w:color w:val="000000"/>
         </w:rPr>
-        <w:t xml:space="preserve">My proudest example is Simple Publish. It uses ReactJS, Typescript and SASS to create component-based pixel perfect clone of GitHub’s create new repository page. The project is available online, and it can be viewed here: </w:t>
-      </w:r>
-      <w:hyperlink r:id="rId5" w:history="1">
+        <w:t>My proudest example is Simple Publish. It uses ReactJS, SASS and HTML5 to create component-based pixel perfect clone of GitHub’s create new repository page. The project is available online, and it can be viewed here: </w:t>
+      </w:r>
+      <w:hyperlink r:id="rId5" w:tgtFrame="_blank" w:history="1">
         <w:r>
           <w:rPr>
             <w:rFonts w:ascii="Arial" w:eastAsia="Times New Roman" w:hAnsi="Arial" w:cs="Arial"/>
@@ -289,8 +327,10 @@
     </w:p>
     <w:p>
       <w:pPr>
-        <w:rPr>
-          <w:rFonts w:ascii="Times New Roman" w:eastAsia="Times New Roman" w:hAnsi="Times New Roman" w:cs="Times New Roman"/>
+        <w:shd w:val="clear" w:color="auto" w:fill="FFFFFF"/>
+        <w:rPr>
+          <w:rFonts w:ascii="Arial" w:eastAsia="Times New Roman" w:hAnsi="Arial" w:cs="Arial"/>
+          <w:color w:val="222222"/>
         </w:rPr>
       </w:pPr>
       <w:r>
@@ -303,34 +343,42 @@
     </w:p>
     <w:p>
       <w:pPr>
-        <w:rPr>
-          <w:rFonts w:ascii="Times New Roman" w:eastAsia="Times New Roman" w:hAnsi="Times New Roman" w:cs="Times New Roman"/>
-        </w:rPr>
-      </w:pPr>
-      <w:r>
-        <w:rPr>
-          <w:rFonts w:ascii="Arial" w:eastAsia="Times New Roman" w:hAnsi="Arial" w:cs="Arial"/>
+        <w:shd w:val="clear" w:color="auto" w:fill="FFFFFF"/>
+        <w:rPr>
+          <w:rFonts w:ascii="Arial" w:eastAsia="Times New Roman" w:hAnsi="Arial" w:cs="Arial"/>
+          <w:color w:val="222222"/>
+        </w:rPr>
+      </w:pPr>
+      <w:r>
+        <w:rPr>
+          <w:rFonts w:ascii="Arial" w:eastAsia="Times New Roman" w:hAnsi="Arial" w:cs="Arial"/>
+          <w:color w:val="222222"/>
         </w:rPr>
         <w:t>Just like what Conner said, I want to work at NiceJob with the feeling that when I wake up in the morning or leave work, the work I do helps people and brings a smile to them.</w:t>
       </w:r>
     </w:p>
     <w:p>
       <w:pPr>
-        <w:rPr>
-          <w:rFonts w:ascii="Times New Roman" w:eastAsia="Times New Roman" w:hAnsi="Times New Roman" w:cs="Times New Roman"/>
-        </w:rPr>
-      </w:pPr>
-      <w:r>
-        <w:rPr>
-          <w:rFonts w:ascii="Arial" w:eastAsia="Times New Roman" w:hAnsi="Arial" w:cs="Arial"/>
+        <w:shd w:val="clear" w:color="auto" w:fill="FFFFFF"/>
+        <w:rPr>
+          <w:rFonts w:ascii="Arial" w:eastAsia="Times New Roman" w:hAnsi="Arial" w:cs="Arial"/>
+          <w:color w:val="222222"/>
+        </w:rPr>
+      </w:pPr>
+      <w:r>
+        <w:rPr>
+          <w:rFonts w:ascii="Arial" w:eastAsia="Times New Roman" w:hAnsi="Arial" w:cs="Arial"/>
+          <w:color w:val="222222"/>
         </w:rPr>
         <w:t> </w:t>
       </w:r>
     </w:p>
     <w:p>
       <w:pPr>
-        <w:rPr>
-          <w:rFonts w:ascii="Times New Roman" w:eastAsia="Times New Roman" w:hAnsi="Times New Roman" w:cs="Times New Roman"/>
+        <w:shd w:val="clear" w:color="auto" w:fill="FFFFFF"/>
+        <w:rPr>
+          <w:rFonts w:ascii="Arial" w:eastAsia="Times New Roman" w:hAnsi="Arial" w:cs="Arial"/>
+          <w:color w:val="222222"/>
         </w:rPr>
       </w:pPr>
       <w:r>
@@ -338,34 +386,40 @@
           <w:rFonts w:ascii="Arial" w:eastAsia="Times New Roman" w:hAnsi="Arial" w:cs="Arial"/>
           <w:color w:val="000000"/>
         </w:rPr>
-        <w:t>I have attached my resume for your further consideration.</w:t>
-      </w:r>
-    </w:p>
-    <w:p>
-      <w:pPr>
-        <w:rPr>
-          <w:rFonts w:ascii="Times New Roman" w:eastAsia="Times New Roman" w:hAnsi="Times New Roman" w:cs="Times New Roman"/>
-        </w:rPr>
-      </w:pPr>
-      <w:r>
-        <w:rPr>
-          <w:rFonts w:ascii="Arial" w:eastAsia="Times New Roman" w:hAnsi="Arial" w:cs="Arial"/>
+        <w:t>I have attached my resume for your further view.</w:t>
+      </w:r>
+    </w:p>
+    <w:p>
+      <w:pPr>
+        <w:shd w:val="clear" w:color="auto" w:fill="FFFFFF"/>
+        <w:rPr>
+          <w:rFonts w:ascii="Arial" w:eastAsia="Times New Roman" w:hAnsi="Arial" w:cs="Arial"/>
+          <w:color w:val="222222"/>
+        </w:rPr>
+      </w:pPr>
+      <w:r>
+        <w:rPr>
+          <w:rFonts w:ascii="Arial" w:eastAsia="Times New Roman" w:hAnsi="Arial" w:cs="Arial"/>
+          <w:color w:val="222222"/>
         </w:rPr>
         <w:t> </w:t>
       </w:r>
     </w:p>
     <w:p>
       <w:pPr>
-        <w:rPr>
-          <w:rFonts w:ascii="Times New Roman" w:eastAsia="Times New Roman" w:hAnsi="Times New Roman" w:cs="Times New Roman"/>
-        </w:rPr>
-      </w:pPr>
-      <w:r>
-        <w:rPr>
-          <w:rFonts w:ascii="Arial" w:eastAsia="Times New Roman" w:hAnsi="Arial" w:cs="Arial"/>
+        <w:shd w:val="clear" w:color="auto" w:fill="FFFFFF"/>
+        <w:rPr>
+          <w:rFonts w:ascii="Arial" w:eastAsia="Times New Roman" w:hAnsi="Arial" w:cs="Arial"/>
+          <w:color w:val="222222"/>
+        </w:rPr>
+      </w:pPr>
+      <w:r>
+        <w:rPr>
+          <w:rFonts w:ascii="Arial" w:eastAsia="Times New Roman" w:hAnsi="Arial" w:cs="Arial"/>
+          <w:color w:val="222222"/>
         </w:rPr>
         <w:lastRenderedPageBreak/>
-        <w:t xml:space="preserve">Thank you so much for your consideration of this email. I hope I can chat with you to further discuss my energy and dedication for this role, and with your opportunity I will prove that </w:t>
+        <w:t>Thank you so much for your consideration of this email. I hope I can chat with you to further discuss my energy and dedication for this role, and with your opportunity I will prove that </w:t>
       </w:r>
       <w:r>
         <w:rPr>
@@ -377,71 +431,87 @@
       <w:r>
         <w:rPr>
           <w:rFonts w:ascii="Arial" w:eastAsia="Times New Roman" w:hAnsi="Arial" w:cs="Arial"/>
+          <w:color w:val="222222"/>
         </w:rPr>
         <w:t>.</w:t>
       </w:r>
     </w:p>
     <w:p>
       <w:pPr>
-        <w:rPr>
-          <w:rFonts w:ascii="Times New Roman" w:eastAsia="Times New Roman" w:hAnsi="Times New Roman" w:cs="Times New Roman"/>
-        </w:rPr>
-      </w:pPr>
-      <w:r>
-        <w:rPr>
-          <w:rFonts w:ascii="Arial" w:eastAsia="Times New Roman" w:hAnsi="Arial" w:cs="Arial"/>
+        <w:shd w:val="clear" w:color="auto" w:fill="FFFFFF"/>
+        <w:rPr>
+          <w:rFonts w:ascii="Arial" w:eastAsia="Times New Roman" w:hAnsi="Arial" w:cs="Arial"/>
+          <w:color w:val="222222"/>
+        </w:rPr>
+      </w:pPr>
+      <w:r>
+        <w:rPr>
+          <w:rFonts w:ascii="Arial" w:eastAsia="Times New Roman" w:hAnsi="Arial" w:cs="Arial"/>
+          <w:color w:val="222222"/>
         </w:rPr>
         <w:t> </w:t>
       </w:r>
     </w:p>
     <w:p>
       <w:pPr>
-        <w:rPr>
-          <w:rFonts w:ascii="Times New Roman" w:eastAsia="Times New Roman" w:hAnsi="Times New Roman" w:cs="Times New Roman"/>
-        </w:rPr>
-      </w:pPr>
-      <w:r>
-        <w:rPr>
-          <w:rFonts w:ascii="Arial" w:eastAsia="Times New Roman" w:hAnsi="Arial" w:cs="Arial"/>
+        <w:shd w:val="clear" w:color="auto" w:fill="FFFFFF"/>
+        <w:rPr>
+          <w:rFonts w:ascii="Arial" w:eastAsia="Times New Roman" w:hAnsi="Arial" w:cs="Arial"/>
+          <w:color w:val="222222"/>
+        </w:rPr>
+      </w:pPr>
+      <w:r>
+        <w:rPr>
+          <w:rFonts w:ascii="Arial" w:eastAsia="Times New Roman" w:hAnsi="Arial" w:cs="Arial"/>
+          <w:color w:val="222222"/>
         </w:rPr>
         <w:t>I hope to hear from you.</w:t>
       </w:r>
     </w:p>
     <w:p>
       <w:pPr>
-        <w:rPr>
-          <w:rFonts w:ascii="Times New Roman" w:eastAsia="Times New Roman" w:hAnsi="Times New Roman" w:cs="Times New Roman"/>
-        </w:rPr>
-      </w:pPr>
-      <w:r>
-        <w:rPr>
-          <w:rFonts w:ascii="Arial" w:eastAsia="Times New Roman" w:hAnsi="Arial" w:cs="Arial"/>
+        <w:shd w:val="clear" w:color="auto" w:fill="FFFFFF"/>
+        <w:rPr>
+          <w:rFonts w:ascii="Arial" w:eastAsia="Times New Roman" w:hAnsi="Arial" w:cs="Arial"/>
+          <w:color w:val="222222"/>
+        </w:rPr>
+      </w:pPr>
+      <w:r>
+        <w:rPr>
+          <w:rFonts w:ascii="Arial" w:eastAsia="Times New Roman" w:hAnsi="Arial" w:cs="Arial"/>
+          <w:color w:val="222222"/>
         </w:rPr>
         <w:t> </w:t>
       </w:r>
     </w:p>
     <w:p>
       <w:pPr>
-        <w:rPr>
-          <w:rFonts w:ascii="Times New Roman" w:eastAsia="Times New Roman" w:hAnsi="Times New Roman" w:cs="Times New Roman"/>
-        </w:rPr>
-      </w:pPr>
-      <w:r>
-        <w:rPr>
-          <w:rFonts w:ascii="Arial" w:eastAsia="Times New Roman" w:hAnsi="Arial" w:cs="Arial"/>
+        <w:shd w:val="clear" w:color="auto" w:fill="FFFFFF"/>
+        <w:rPr>
+          <w:rFonts w:ascii="Arial" w:eastAsia="Times New Roman" w:hAnsi="Arial" w:cs="Arial"/>
+          <w:color w:val="222222"/>
+        </w:rPr>
+      </w:pPr>
+      <w:r>
+        <w:rPr>
+          <w:rFonts w:ascii="Arial" w:eastAsia="Times New Roman" w:hAnsi="Arial" w:cs="Arial"/>
+          <w:color w:val="222222"/>
         </w:rPr>
         <w:t>Sincerely,</w:t>
       </w:r>
     </w:p>
     <w:p>
       <w:pPr>
-        <w:rPr>
-          <w:rFonts w:ascii="Times New Roman" w:eastAsia="Times New Roman" w:hAnsi="Times New Roman" w:cs="Times New Roman"/>
-        </w:rPr>
-      </w:pPr>
-      <w:r>
-        <w:rPr>
-          <w:rFonts w:ascii="Arial" w:eastAsia="Times New Roman" w:hAnsi="Arial" w:cs="Arial"/>
+        <w:shd w:val="clear" w:color="auto" w:fill="FFFFFF"/>
+        <w:rPr>
+          <w:rFonts w:ascii="Arial" w:eastAsia="Times New Roman" w:hAnsi="Arial" w:cs="Arial"/>
+          <w:color w:val="222222"/>
+        </w:rPr>
+      </w:pPr>
+      <w:r>
+        <w:rPr>
+          <w:rFonts w:ascii="Arial" w:eastAsia="Times New Roman" w:hAnsi="Arial" w:cs="Arial"/>
+          <w:color w:val="222222"/>
         </w:rPr>
         <w:t>Hyungmo Gu</w:t>
       </w:r>
@@ -907,6 +977,155 @@
     </w:lvl>
   </w:abstractNum>
   <w:abstractNum w:abstractNumId="3" w15:restartNumberingAfterBreak="0">
+    <w:nsid w:val="472B7696"/>
+    <w:multiLevelType w:val="multilevel"/>
+    <w:tmpl w:val="47D07278"/>
+    <w:lvl w:ilvl="0">
+      <w:start w:val="1"/>
+      <w:numFmt w:val="bullet"/>
+      <w:lvlText w:val=""/>
+      <w:lvlJc w:val="left"/>
+      <w:pPr>
+        <w:tabs>
+          <w:tab w:val="num" w:pos="720"/>
+        </w:tabs>
+        <w:ind w:left="720" w:hanging="360"/>
+      </w:pPr>
+      <w:rPr>
+        <w:rFonts w:ascii="Symbol" w:hAnsi="Symbol" w:hint="default"/>
+        <w:sz w:val="20"/>
+      </w:rPr>
+    </w:lvl>
+    <w:lvl w:ilvl="1" w:tentative="1">
+      <w:start w:val="1"/>
+      <w:numFmt w:val="bullet"/>
+      <w:lvlText w:val=""/>
+      <w:lvlJc w:val="left"/>
+      <w:pPr>
+        <w:tabs>
+          <w:tab w:val="num" w:pos="1440"/>
+        </w:tabs>
+        <w:ind w:left="1440" w:hanging="360"/>
+      </w:pPr>
+      <w:rPr>
+        <w:rFonts w:ascii="Symbol" w:hAnsi="Symbol" w:hint="default"/>
+        <w:sz w:val="20"/>
+      </w:rPr>
+    </w:lvl>
+    <w:lvl w:ilvl="2" w:tentative="1">
+      <w:start w:val="1"/>
+      <w:numFmt w:val="bullet"/>
+      <w:lvlText w:val=""/>
+      <w:lvlJc w:val="left"/>
+      <w:pPr>
+        <w:tabs>
+          <w:tab w:val="num" w:pos="2160"/>
+        </w:tabs>
+        <w:ind w:left="2160" w:hanging="360"/>
+      </w:pPr>
+      <w:rPr>
+        <w:rFonts w:ascii="Symbol" w:hAnsi="Symbol" w:hint="default"/>
+        <w:sz w:val="20"/>
+      </w:rPr>
+    </w:lvl>
+    <w:lvl w:ilvl="3" w:tentative="1">
+      <w:start w:val="1"/>
+      <w:numFmt w:val="bullet"/>
+      <w:lvlText w:val=""/>
+      <w:lvlJc w:val="left"/>
+      <w:pPr>
+        <w:tabs>
+          <w:tab w:val="num" w:pos="2880"/>
+        </w:tabs>
+        <w:ind w:left="2880" w:hanging="360"/>
+      </w:pPr>
+      <w:rPr>
+        <w:rFonts w:ascii="Symbol" w:hAnsi="Symbol" w:hint="default"/>
+        <w:sz w:val="20"/>
+      </w:rPr>
+    </w:lvl>
+    <w:lvl w:ilvl="4" w:tentative="1">
+      <w:start w:val="1"/>
+      <w:numFmt w:val="bullet"/>
+      <w:lvlText w:val=""/>
+      <w:lvlJc w:val="left"/>
+      <w:pPr>
+        <w:tabs>
+          <w:tab w:val="num" w:pos="3600"/>
+        </w:tabs>
+        <w:ind w:left="3600" w:hanging="360"/>
+      </w:pPr>
+      <w:rPr>
+        <w:rFonts w:ascii="Symbol" w:hAnsi="Symbol" w:hint="default"/>
+        <w:sz w:val="20"/>
+      </w:rPr>
+    </w:lvl>
+    <w:lvl w:ilvl="5" w:tentative="1">
+      <w:start w:val="1"/>
+      <w:numFmt w:val="bullet"/>
+      <w:lvlText w:val=""/>
+      <w:lvlJc w:val="left"/>
+      <w:pPr>
+        <w:tabs>
+          <w:tab w:val="num" w:pos="4320"/>
+        </w:tabs>
+        <w:ind w:left="4320" w:hanging="360"/>
+      </w:pPr>
+      <w:rPr>
+        <w:rFonts w:ascii="Symbol" w:hAnsi="Symbol" w:hint="default"/>
+        <w:sz w:val="20"/>
+      </w:rPr>
+    </w:lvl>
+    <w:lvl w:ilvl="6" w:tentative="1">
+      <w:start w:val="1"/>
+      <w:numFmt w:val="bullet"/>
+      <w:lvlText w:val=""/>
+      <w:lvlJc w:val="left"/>
+      <w:pPr>
+        <w:tabs>
+          <w:tab w:val="num" w:pos="5040"/>
+        </w:tabs>
+        <w:ind w:left="5040" w:hanging="360"/>
+      </w:pPr>
+      <w:rPr>
+        <w:rFonts w:ascii="Symbol" w:hAnsi="Symbol" w:hint="default"/>
+        <w:sz w:val="20"/>
+      </w:rPr>
+    </w:lvl>
+    <w:lvl w:ilvl="7" w:tentative="1">
+      <w:start w:val="1"/>
+      <w:numFmt w:val="bullet"/>
+      <w:lvlText w:val=""/>
+      <w:lvlJc w:val="left"/>
+      <w:pPr>
+        <w:tabs>
+          <w:tab w:val="num" w:pos="5760"/>
+        </w:tabs>
+        <w:ind w:left="5760" w:hanging="360"/>
+      </w:pPr>
+      <w:rPr>
+        <w:rFonts w:ascii="Symbol" w:hAnsi="Symbol" w:hint="default"/>
+        <w:sz w:val="20"/>
+      </w:rPr>
+    </w:lvl>
+    <w:lvl w:ilvl="8" w:tentative="1">
+      <w:start w:val="1"/>
+      <w:numFmt w:val="bullet"/>
+      <w:lvlText w:val=""/>
+      <w:lvlJc w:val="left"/>
+      <w:pPr>
+        <w:tabs>
+          <w:tab w:val="num" w:pos="6480"/>
+        </w:tabs>
+        <w:ind w:left="6480" w:hanging="360"/>
+      </w:pPr>
+      <w:rPr>
+        <w:rFonts w:ascii="Symbol" w:hAnsi="Symbol" w:hint="default"/>
+        <w:sz w:val="20"/>
+      </w:rPr>
+    </w:lvl>
+  </w:abstractNum>
+  <w:abstractNum w:abstractNumId="4" w15:restartNumberingAfterBreak="0">
     <w:nsid w:val="4E850A62"/>
     <w:multiLevelType w:val="multilevel"/>
     <w:tmpl w:val="FF0E805A"/>
@@ -1055,8 +1274,157 @@
       </w:rPr>
     </w:lvl>
   </w:abstractNum>
+  <w:abstractNum w:abstractNumId="5" w15:restartNumberingAfterBreak="0">
+    <w:nsid w:val="78CF6E66"/>
+    <w:multiLevelType w:val="multilevel"/>
+    <w:tmpl w:val="3EB068D2"/>
+    <w:lvl w:ilvl="0">
+      <w:start w:val="1"/>
+      <w:numFmt w:val="bullet"/>
+      <w:lvlText w:val=""/>
+      <w:lvlJc w:val="left"/>
+      <w:pPr>
+        <w:tabs>
+          <w:tab w:val="num" w:pos="720"/>
+        </w:tabs>
+        <w:ind w:left="720" w:hanging="360"/>
+      </w:pPr>
+      <w:rPr>
+        <w:rFonts w:ascii="Symbol" w:hAnsi="Symbol" w:hint="default"/>
+        <w:sz w:val="20"/>
+      </w:rPr>
+    </w:lvl>
+    <w:lvl w:ilvl="1" w:tentative="1">
+      <w:start w:val="1"/>
+      <w:numFmt w:val="bullet"/>
+      <w:lvlText w:val=""/>
+      <w:lvlJc w:val="left"/>
+      <w:pPr>
+        <w:tabs>
+          <w:tab w:val="num" w:pos="1440"/>
+        </w:tabs>
+        <w:ind w:left="1440" w:hanging="360"/>
+      </w:pPr>
+      <w:rPr>
+        <w:rFonts w:ascii="Symbol" w:hAnsi="Symbol" w:hint="default"/>
+        <w:sz w:val="20"/>
+      </w:rPr>
+    </w:lvl>
+    <w:lvl w:ilvl="2" w:tentative="1">
+      <w:start w:val="1"/>
+      <w:numFmt w:val="bullet"/>
+      <w:lvlText w:val=""/>
+      <w:lvlJc w:val="left"/>
+      <w:pPr>
+        <w:tabs>
+          <w:tab w:val="num" w:pos="2160"/>
+        </w:tabs>
+        <w:ind w:left="2160" w:hanging="360"/>
+      </w:pPr>
+      <w:rPr>
+        <w:rFonts w:ascii="Symbol" w:hAnsi="Symbol" w:hint="default"/>
+        <w:sz w:val="20"/>
+      </w:rPr>
+    </w:lvl>
+    <w:lvl w:ilvl="3" w:tentative="1">
+      <w:start w:val="1"/>
+      <w:numFmt w:val="bullet"/>
+      <w:lvlText w:val=""/>
+      <w:lvlJc w:val="left"/>
+      <w:pPr>
+        <w:tabs>
+          <w:tab w:val="num" w:pos="2880"/>
+        </w:tabs>
+        <w:ind w:left="2880" w:hanging="360"/>
+      </w:pPr>
+      <w:rPr>
+        <w:rFonts w:ascii="Symbol" w:hAnsi="Symbol" w:hint="default"/>
+        <w:sz w:val="20"/>
+      </w:rPr>
+    </w:lvl>
+    <w:lvl w:ilvl="4" w:tentative="1">
+      <w:start w:val="1"/>
+      <w:numFmt w:val="bullet"/>
+      <w:lvlText w:val=""/>
+      <w:lvlJc w:val="left"/>
+      <w:pPr>
+        <w:tabs>
+          <w:tab w:val="num" w:pos="3600"/>
+        </w:tabs>
+        <w:ind w:left="3600" w:hanging="360"/>
+      </w:pPr>
+      <w:rPr>
+        <w:rFonts w:ascii="Symbol" w:hAnsi="Symbol" w:hint="default"/>
+        <w:sz w:val="20"/>
+      </w:rPr>
+    </w:lvl>
+    <w:lvl w:ilvl="5" w:tentative="1">
+      <w:start w:val="1"/>
+      <w:numFmt w:val="bullet"/>
+      <w:lvlText w:val=""/>
+      <w:lvlJc w:val="left"/>
+      <w:pPr>
+        <w:tabs>
+          <w:tab w:val="num" w:pos="4320"/>
+        </w:tabs>
+        <w:ind w:left="4320" w:hanging="360"/>
+      </w:pPr>
+      <w:rPr>
+        <w:rFonts w:ascii="Symbol" w:hAnsi="Symbol" w:hint="default"/>
+        <w:sz w:val="20"/>
+      </w:rPr>
+    </w:lvl>
+    <w:lvl w:ilvl="6" w:tentative="1">
+      <w:start w:val="1"/>
+      <w:numFmt w:val="bullet"/>
+      <w:lvlText w:val=""/>
+      <w:lvlJc w:val="left"/>
+      <w:pPr>
+        <w:tabs>
+          <w:tab w:val="num" w:pos="5040"/>
+        </w:tabs>
+        <w:ind w:left="5040" w:hanging="360"/>
+      </w:pPr>
+      <w:rPr>
+        <w:rFonts w:ascii="Symbol" w:hAnsi="Symbol" w:hint="default"/>
+        <w:sz w:val="20"/>
+      </w:rPr>
+    </w:lvl>
+    <w:lvl w:ilvl="7" w:tentative="1">
+      <w:start w:val="1"/>
+      <w:numFmt w:val="bullet"/>
+      <w:lvlText w:val=""/>
+      <w:lvlJc w:val="left"/>
+      <w:pPr>
+        <w:tabs>
+          <w:tab w:val="num" w:pos="5760"/>
+        </w:tabs>
+        <w:ind w:left="5760" w:hanging="360"/>
+      </w:pPr>
+      <w:rPr>
+        <w:rFonts w:ascii="Symbol" w:hAnsi="Symbol" w:hint="default"/>
+        <w:sz w:val="20"/>
+      </w:rPr>
+    </w:lvl>
+    <w:lvl w:ilvl="8" w:tentative="1">
+      <w:start w:val="1"/>
+      <w:numFmt w:val="bullet"/>
+      <w:lvlText w:val=""/>
+      <w:lvlJc w:val="left"/>
+      <w:pPr>
+        <w:tabs>
+          <w:tab w:val="num" w:pos="6480"/>
+        </w:tabs>
+        <w:ind w:left="6480" w:hanging="360"/>
+      </w:pPr>
+      <w:rPr>
+        <w:rFonts w:ascii="Symbol" w:hAnsi="Symbol" w:hint="default"/>
+        <w:sz w:val="20"/>
+      </w:rPr>
+    </w:lvl>
+  </w:abstractNum>
   <w:num w:numId="1">
-    <w:abstractNumId w:val="3"/>
+    <w:abstractNumId w:val="4"/>
   </w:num>
   <w:num w:numId="2">
     <w:abstractNumId w:val="2"/>
@@ -1066,6 +1434,12 @@
   </w:num>
   <w:num w:numId="4">
     <w:abstractNumId w:val="0"/>
+  </w:num>
+  <w:num w:numId="5">
+    <w:abstractNumId w:val="3"/>
+  </w:num>
+  <w:num w:numId="6">
+    <w:abstractNumId w:val="5"/>
   </w:num>
 </w:numbering>
 </file>

</xml_diff>